<commit_message>
non functional requirements updated
</commit_message>
<xml_diff>
--- a/docs/engineering methd.docx
+++ b/docs/engineering methd.docx
@@ -109,9 +109,20 @@
           <w:szCs w:val="40"/>
           <w:lang w:eastAsia="es-CO"/>
         </w:rPr>
-        <w:t xml:space="preserve">Jairo E. </w:t>
-      </w:r>
-      <w:proofErr w:type="spellStart"/>
+        <w:t>Jairo E. Rodriguez</w:t>
+      </w:r>
+    </w:p>
+    <w:p>
+      <w:pPr>
+        <w:spacing w:after="60" w:line="480" w:lineRule="auto"/>
+        <w:jc w:val="center"/>
+        <w:rPr>
+          <w:rFonts w:ascii="Times New Roman" w:eastAsia="Times New Roman" w:hAnsi="Times New Roman" w:cs="Times New Roman"/>
+          <w:sz w:val="18"/>
+          <w:szCs w:val="18"/>
+          <w:lang w:eastAsia="es-CO"/>
+        </w:rPr>
+      </w:pPr>
       <w:r>
         <w:rPr>
           <w:rFonts w:ascii="Arial" w:eastAsia="Times New Roman" w:hAnsi="Arial" w:cs="Arial"/>
@@ -120,43 +131,8 @@
           <w:szCs w:val="40"/>
           <w:lang w:eastAsia="es-CO"/>
         </w:rPr>
-        <w:t>Rodriguez</w:t>
-      </w:r>
-      <w:proofErr w:type="spellEnd"/>
-    </w:p>
-    <w:p>
-      <w:pPr>
-        <w:spacing w:after="60" w:line="480" w:lineRule="auto"/>
-        <w:jc w:val="center"/>
-        <w:rPr>
-          <w:rFonts w:ascii="Times New Roman" w:eastAsia="Times New Roman" w:hAnsi="Times New Roman" w:cs="Times New Roman"/>
-          <w:sz w:val="18"/>
-          <w:szCs w:val="18"/>
-          <w:lang w:eastAsia="es-CO"/>
-        </w:rPr>
-      </w:pPr>
-      <w:r>
-        <w:rPr>
-          <w:rFonts w:ascii="Arial" w:eastAsia="Times New Roman" w:hAnsi="Arial" w:cs="Arial"/>
-          <w:color w:val="000000"/>
-          <w:sz w:val="40"/>
-          <w:szCs w:val="40"/>
-          <w:lang w:eastAsia="es-CO"/>
-        </w:rPr>
-        <w:t xml:space="preserve">Juan D. </w:t>
-      </w:r>
-      <w:proofErr w:type="spellStart"/>
-      <w:r>
-        <w:rPr>
-          <w:rFonts w:ascii="Arial" w:eastAsia="Times New Roman" w:hAnsi="Arial" w:cs="Arial"/>
-          <w:color w:val="000000"/>
-          <w:sz w:val="40"/>
-          <w:szCs w:val="40"/>
-          <w:lang w:eastAsia="es-CO"/>
-        </w:rPr>
-        <w:t>Hernandez</w:t>
-      </w:r>
-      <w:proofErr w:type="spellEnd"/>
+        <w:t>Juan D. Hernandez</w:t>
+      </w:r>
     </w:p>
     <w:p>
       <w:pPr>
@@ -642,95 +618,7 @@
           <w:szCs w:val="24"/>
           <w:lang w:val="en-US" w:eastAsia="es-CO"/>
         </w:rPr>
-        <w:t xml:space="preserve">The CEO of </w:t>
-      </w:r>
-      <w:proofErr w:type="spellStart"/>
-      <w:r>
-        <w:rPr>
-          <w:rFonts w:ascii="Times New Roman" w:eastAsia="Times New Roman" w:hAnsi="Times New Roman" w:cs="Times New Roman"/>
-          <w:color w:val="000000"/>
-          <w:sz w:val="24"/>
-          <w:szCs w:val="24"/>
-          <w:lang w:val="en-US" w:eastAsia="es-CO"/>
-        </w:rPr>
-        <w:t>Wekebank</w:t>
-      </w:r>
-      <w:proofErr w:type="spellEnd"/>
-      <w:r>
-        <w:rPr>
-          <w:rFonts w:ascii="Times New Roman" w:eastAsia="Times New Roman" w:hAnsi="Times New Roman" w:cs="Times New Roman"/>
-          <w:color w:val="000000"/>
-          <w:sz w:val="24"/>
-          <w:szCs w:val="24"/>
-          <w:lang w:val="en-US" w:eastAsia="es-CO"/>
-        </w:rPr>
-        <w:t xml:space="preserve"> </w:t>
-      </w:r>
-      <w:proofErr w:type="spellStart"/>
-      <w:r>
-        <w:rPr>
-          <w:rFonts w:ascii="Times New Roman" w:eastAsia="Times New Roman" w:hAnsi="Times New Roman" w:cs="Times New Roman"/>
-          <w:color w:val="000000"/>
-          <w:sz w:val="24"/>
-          <w:szCs w:val="24"/>
-          <w:lang w:val="en-US" w:eastAsia="es-CO"/>
-        </w:rPr>
-        <w:t>inc</w:t>
-      </w:r>
-      <w:proofErr w:type="spellEnd"/>
-      <w:r>
-        <w:rPr>
-          <w:rFonts w:ascii="Times New Roman" w:eastAsia="Times New Roman" w:hAnsi="Times New Roman" w:cs="Times New Roman"/>
-          <w:color w:val="000000"/>
-          <w:sz w:val="24"/>
-          <w:szCs w:val="24"/>
-          <w:lang w:val="en-US" w:eastAsia="es-CO"/>
-        </w:rPr>
-        <w:t xml:space="preserve"> has noticed that one </w:t>
-      </w:r>
-      <w:proofErr w:type="gramStart"/>
-      <w:r>
-        <w:rPr>
-          <w:rFonts w:ascii="Times New Roman" w:eastAsia="Times New Roman" w:hAnsi="Times New Roman" w:cs="Times New Roman"/>
-          <w:color w:val="000000"/>
-          <w:sz w:val="24"/>
-          <w:szCs w:val="24"/>
-          <w:lang w:val="en-US" w:eastAsia="es-CO"/>
-        </w:rPr>
-        <w:t>particular product</w:t>
-      </w:r>
-      <w:proofErr w:type="gramEnd"/>
-      <w:r>
-        <w:rPr>
-          <w:rFonts w:ascii="Times New Roman" w:eastAsia="Times New Roman" w:hAnsi="Times New Roman" w:cs="Times New Roman"/>
-          <w:color w:val="000000"/>
-          <w:sz w:val="24"/>
-          <w:szCs w:val="24"/>
-          <w:lang w:val="en-US" w:eastAsia="es-CO"/>
-        </w:rPr>
-        <w:t xml:space="preserve"> in their portfolio is particularly good profit wise, this product is the famous “term deposit”. First of </w:t>
-      </w:r>
-      <w:proofErr w:type="gramStart"/>
-      <w:r>
-        <w:rPr>
-          <w:rFonts w:ascii="Times New Roman" w:eastAsia="Times New Roman" w:hAnsi="Times New Roman" w:cs="Times New Roman"/>
-          <w:color w:val="000000"/>
-          <w:sz w:val="24"/>
-          <w:szCs w:val="24"/>
-          <w:lang w:val="en-US" w:eastAsia="es-CO"/>
-        </w:rPr>
-        <w:t>all</w:t>
-      </w:r>
-      <w:proofErr w:type="gramEnd"/>
-      <w:r>
-        <w:rPr>
-          <w:rFonts w:ascii="Times New Roman" w:eastAsia="Times New Roman" w:hAnsi="Times New Roman" w:cs="Times New Roman"/>
-          <w:color w:val="000000"/>
-          <w:sz w:val="24"/>
-          <w:szCs w:val="24"/>
-          <w:lang w:val="en-US" w:eastAsia="es-CO"/>
-        </w:rPr>
-        <w:t xml:space="preserve"> </w:t>
+        <w:t xml:space="preserve">The CEO of Wekebank inc has noticed that one particular product in their portfolio is particularly good profit wise, this product is the famous “term deposit”. First of all </w:t>
       </w:r>
       <w:r>
         <w:rPr>
@@ -780,29 +668,7 @@
           <w:szCs w:val="24"/>
           <w:lang w:val="en-US" w:eastAsia="es-CO"/>
         </w:rPr>
-        <w:t xml:space="preserve">determine if a client will or will not acquire a subscription to a term deposit based on his/her particular attributes. The goal is to spot these clients so the marketing team of the bank can focus on </w:t>
-      </w:r>
-      <w:proofErr w:type="gramStart"/>
-      <w:r>
-        <w:rPr>
-          <w:rFonts w:ascii="Times New Roman" w:eastAsia="Times New Roman" w:hAnsi="Times New Roman" w:cs="Times New Roman"/>
-          <w:color w:val="1D1C1D"/>
-          <w:sz w:val="24"/>
-          <w:szCs w:val="24"/>
-          <w:lang w:val="en-US" w:eastAsia="es-CO"/>
-        </w:rPr>
-        <w:t>them, and</w:t>
-      </w:r>
-      <w:proofErr w:type="gramEnd"/>
-      <w:r>
-        <w:rPr>
-          <w:rFonts w:ascii="Times New Roman" w:eastAsia="Times New Roman" w:hAnsi="Times New Roman" w:cs="Times New Roman"/>
-          <w:color w:val="1D1C1D"/>
-          <w:sz w:val="24"/>
-          <w:szCs w:val="24"/>
-          <w:lang w:val="en-US" w:eastAsia="es-CO"/>
-        </w:rPr>
-        <w:t xml:space="preserve"> </w:t>
+        <w:t xml:space="preserve">determine if a client will or will not acquire a subscription to a term deposit based on his/her particular attributes. The goal is to spot these clients so the marketing team of the bank can focus on them, and </w:t>
       </w:r>
       <w:r>
         <w:rPr>
@@ -845,7 +711,6 @@
         </w:rPr>
         <w:t xml:space="preserve">For this </w:t>
       </w:r>
-      <w:proofErr w:type="gramStart"/>
       <w:r>
         <w:rPr>
           <w:rFonts w:ascii="Times New Roman" w:eastAsia="Times New Roman" w:hAnsi="Times New Roman" w:cs="Times New Roman"/>
@@ -856,7 +721,6 @@
         </w:rPr>
         <w:t>reason</w:t>
       </w:r>
-      <w:proofErr w:type="gramEnd"/>
       <w:r>
         <w:rPr>
           <w:rFonts w:ascii="Times New Roman" w:eastAsia="Times New Roman" w:hAnsi="Times New Roman" w:cs="Times New Roman"/>
@@ -1033,29 +897,7 @@
           <w:szCs w:val="24"/>
           <w:lang w:val="en-US" w:eastAsia="es-CO"/>
         </w:rPr>
-        <w:t xml:space="preserve">In this step we will compile some information through research </w:t>
-      </w:r>
-      <w:proofErr w:type="gramStart"/>
-      <w:r>
-        <w:rPr>
-          <w:rFonts w:ascii="Times New Roman" w:eastAsia="Times New Roman" w:hAnsi="Times New Roman" w:cs="Times New Roman"/>
-          <w:color w:val="000000"/>
-          <w:sz w:val="24"/>
-          <w:szCs w:val="24"/>
-          <w:lang w:val="en-US" w:eastAsia="es-CO"/>
-        </w:rPr>
-        <w:t>in order to</w:t>
-      </w:r>
-      <w:proofErr w:type="gramEnd"/>
-      <w:r>
-        <w:rPr>
-          <w:rFonts w:ascii="Times New Roman" w:eastAsia="Times New Roman" w:hAnsi="Times New Roman" w:cs="Times New Roman"/>
-          <w:color w:val="000000"/>
-          <w:sz w:val="24"/>
-          <w:szCs w:val="24"/>
-          <w:lang w:val="en-US" w:eastAsia="es-CO"/>
-        </w:rPr>
-        <w:t xml:space="preserve"> understand the problem better and develop a better solution.</w:t>
+        <w:t>In this step we will compile some information through research in order to understand the problem better and develop a better solution.</w:t>
       </w:r>
     </w:p>
     <w:p>
@@ -1078,22 +920,8 @@
           <w:szCs w:val="30"/>
           <w:lang w:val="en-US" w:eastAsia="es-CO"/>
         </w:rPr>
-        <w:t xml:space="preserve">Data </w:t>
-      </w:r>
-      <w:proofErr w:type="gramStart"/>
-      <w:r>
-        <w:rPr>
-          <w:rFonts w:ascii="Arial" w:eastAsia="Times New Roman" w:hAnsi="Arial" w:cs="Arial"/>
-          <w:b/>
-          <w:bCs/>
-          <w:color w:val="666666"/>
-          <w:sz w:val="30"/>
-          <w:szCs w:val="30"/>
-          <w:lang w:val="en-US" w:eastAsia="es-CO"/>
-        </w:rPr>
-        <w:t>set :</w:t>
-      </w:r>
-      <w:proofErr w:type="gramEnd"/>
+        <w:t>Data set :</w:t>
+      </w:r>
     </w:p>
     <w:p>
       <w:pPr>
@@ -1287,29 +1115,7 @@
           <w:szCs w:val="24"/>
           <w:lang w:val="en-US" w:eastAsia="es-CO"/>
         </w:rPr>
-        <w:t xml:space="preserve">A term deposit is a type of deposit account held at a financial institution where money is locked up for some set </w:t>
-      </w:r>
-      <w:proofErr w:type="gramStart"/>
-      <w:r>
-        <w:rPr>
-          <w:rFonts w:ascii="Times New Roman" w:eastAsia="Times New Roman" w:hAnsi="Times New Roman" w:cs="Times New Roman"/>
-          <w:color w:val="111111"/>
-          <w:sz w:val="24"/>
-          <w:szCs w:val="24"/>
-          <w:lang w:val="en-US" w:eastAsia="es-CO"/>
-        </w:rPr>
-        <w:t>period of time</w:t>
-      </w:r>
-      <w:proofErr w:type="gramEnd"/>
-      <w:r>
-        <w:rPr>
-          <w:rFonts w:ascii="Times New Roman" w:eastAsia="Times New Roman" w:hAnsi="Times New Roman" w:cs="Times New Roman"/>
-          <w:color w:val="111111"/>
-          <w:sz w:val="24"/>
-          <w:szCs w:val="24"/>
-          <w:lang w:val="en-US" w:eastAsia="es-CO"/>
-        </w:rPr>
-        <w:t>.</w:t>
+        <w:t>A term deposit is a type of deposit account held at a financial institution where money is locked up for some set period of time.</w:t>
       </w:r>
     </w:p>
     <w:p>
@@ -1591,29 +1397,7 @@
           <w:szCs w:val="24"/>
           <w:lang w:val="en-US" w:eastAsia="es-CO"/>
         </w:rPr>
-        <w:t xml:space="preserve"> we find a decision tree </w:t>
-      </w:r>
-      <w:proofErr w:type="gramStart"/>
-      <w:r>
-        <w:rPr>
-          <w:rFonts w:ascii="Times New Roman" w:eastAsia="Times New Roman" w:hAnsi="Times New Roman" w:cs="Times New Roman"/>
-          <w:color w:val="000000"/>
-          <w:sz w:val="24"/>
-          <w:szCs w:val="24"/>
-          <w:lang w:val="en-US" w:eastAsia="es-CO"/>
-        </w:rPr>
-        <w:t>really suitable</w:t>
-      </w:r>
-      <w:proofErr w:type="gramEnd"/>
-      <w:r>
-        <w:rPr>
-          <w:rFonts w:ascii="Times New Roman" w:eastAsia="Times New Roman" w:hAnsi="Times New Roman" w:cs="Times New Roman"/>
-          <w:color w:val="000000"/>
-          <w:sz w:val="24"/>
-          <w:szCs w:val="24"/>
-          <w:lang w:val="en-US" w:eastAsia="es-CO"/>
-        </w:rPr>
-        <w:t xml:space="preserve"> to develop an </w:t>
+        <w:t xml:space="preserve"> we find a decision tree really suitable to develop an </w:t>
       </w:r>
       <w:r>
         <w:rPr>
@@ -2096,29 +1880,7 @@
           <w:szCs w:val="24"/>
           <w:lang w:val="en-US" w:eastAsia="es-CO"/>
         </w:rPr>
-        <w:t xml:space="preserve">Since we chose to implement our own version of a decision tree to classify the variables we </w:t>
-      </w:r>
-      <w:proofErr w:type="spellStart"/>
-      <w:r>
-        <w:rPr>
-          <w:rFonts w:ascii="Times New Roman" w:eastAsia="Times New Roman" w:hAnsi="Times New Roman" w:cs="Times New Roman"/>
-          <w:color w:val="000000"/>
-          <w:sz w:val="24"/>
-          <w:szCs w:val="24"/>
-          <w:lang w:val="en-US" w:eastAsia="es-CO"/>
-        </w:rPr>
-        <w:t>reserched</w:t>
-      </w:r>
-      <w:proofErr w:type="spellEnd"/>
-      <w:r>
-        <w:rPr>
-          <w:rFonts w:ascii="Times New Roman" w:eastAsia="Times New Roman" w:hAnsi="Times New Roman" w:cs="Times New Roman"/>
-          <w:color w:val="000000"/>
-          <w:sz w:val="24"/>
-          <w:szCs w:val="24"/>
-          <w:lang w:val="en-US" w:eastAsia="es-CO"/>
-        </w:rPr>
-        <w:t xml:space="preserve"> to see if there were hardcore tested libraries that have an implementation of a </w:t>
+        <w:t xml:space="preserve">Since we chose to implement our own version of a decision tree to classify the variables we reserched to see if there were hardcore tested libraries that have an implementation of a </w:t>
       </w:r>
       <w:r>
         <w:rPr>
@@ -2129,51 +1891,7 @@
           <w:lang w:val="en-US" w:eastAsia="es-CO"/>
         </w:rPr>
         <w:lastRenderedPageBreak/>
-        <w:t xml:space="preserve">decision tree in order to grasp a better understanding of the data </w:t>
-      </w:r>
-      <w:proofErr w:type="spellStart"/>
-      <w:r>
-        <w:rPr>
-          <w:rFonts w:ascii="Times New Roman" w:eastAsia="Times New Roman" w:hAnsi="Times New Roman" w:cs="Times New Roman"/>
-          <w:color w:val="000000"/>
-          <w:sz w:val="24"/>
-          <w:szCs w:val="24"/>
-          <w:lang w:val="en-US" w:eastAsia="es-CO"/>
-        </w:rPr>
-        <w:t>stuctures</w:t>
-      </w:r>
-      <w:proofErr w:type="spellEnd"/>
-      <w:r>
-        <w:rPr>
-          <w:rFonts w:ascii="Times New Roman" w:eastAsia="Times New Roman" w:hAnsi="Times New Roman" w:cs="Times New Roman"/>
-          <w:color w:val="000000"/>
-          <w:sz w:val="24"/>
-          <w:szCs w:val="24"/>
-          <w:lang w:val="en-US" w:eastAsia="es-CO"/>
-        </w:rPr>
-        <w:t xml:space="preserve"> and algorithms used in the implementation, so our own is a proper </w:t>
-      </w:r>
-      <w:proofErr w:type="spellStart"/>
-      <w:r>
-        <w:rPr>
-          <w:rFonts w:ascii="Times New Roman" w:eastAsia="Times New Roman" w:hAnsi="Times New Roman" w:cs="Times New Roman"/>
-          <w:color w:val="000000"/>
-          <w:sz w:val="24"/>
-          <w:szCs w:val="24"/>
-          <w:lang w:val="en-US" w:eastAsia="es-CO"/>
-        </w:rPr>
-        <w:t>one.So</w:t>
-      </w:r>
-      <w:proofErr w:type="spellEnd"/>
-      <w:r>
-        <w:rPr>
-          <w:rFonts w:ascii="Times New Roman" w:eastAsia="Times New Roman" w:hAnsi="Times New Roman" w:cs="Times New Roman"/>
-          <w:color w:val="000000"/>
-          <w:sz w:val="24"/>
-          <w:szCs w:val="24"/>
-          <w:lang w:val="en-US" w:eastAsia="es-CO"/>
-        </w:rPr>
-        <w:t xml:space="preserve"> here are ones we found and checked.</w:t>
+        <w:t>decision tree in order to grasp a better understanding of the data stuctures and algorithms used in the implementation, so our own is a proper one.So here are ones we found and checked.</w:t>
       </w:r>
     </w:p>
     <w:p>
@@ -2231,29 +1949,7 @@
           <w:szCs w:val="24"/>
           <w:lang w:val="en-US" w:eastAsia="es-CO"/>
         </w:rPr>
-        <w:t xml:space="preserve">This one is </w:t>
-      </w:r>
-      <w:proofErr w:type="gramStart"/>
-      <w:r>
-        <w:rPr>
-          <w:rFonts w:ascii="Times New Roman" w:eastAsia="Times New Roman" w:hAnsi="Times New Roman" w:cs="Times New Roman"/>
-          <w:color w:val="000000"/>
-          <w:sz w:val="24"/>
-          <w:szCs w:val="24"/>
-          <w:lang w:val="en-US" w:eastAsia="es-CO"/>
-        </w:rPr>
-        <w:t>a  Python</w:t>
-      </w:r>
-      <w:proofErr w:type="gramEnd"/>
-      <w:r>
-        <w:rPr>
-          <w:rFonts w:ascii="Times New Roman" w:eastAsia="Times New Roman" w:hAnsi="Times New Roman" w:cs="Times New Roman"/>
-          <w:color w:val="000000"/>
-          <w:sz w:val="24"/>
-          <w:szCs w:val="24"/>
-          <w:lang w:val="en-US" w:eastAsia="es-CO"/>
-        </w:rPr>
-        <w:t xml:space="preserve"> module for decision-tree based classification of multidimensional data.</w:t>
+        <w:t>This one is a  Python module for decision-tree based classification of multidimensional data.</w:t>
       </w:r>
     </w:p>
     <w:p>
@@ -2423,20 +2119,8 @@
           <w:szCs w:val="24"/>
           <w:lang w:val="en-US" w:eastAsia="es-CO"/>
         </w:rPr>
-        <w:t xml:space="preserve">Is a .NET machine learning framework combined with audio and image processing libraries completely written in </w:t>
-      </w:r>
-      <w:proofErr w:type="gramStart"/>
-      <w:r>
-        <w:rPr>
-          <w:rFonts w:ascii="Times New Roman" w:eastAsia="Times New Roman" w:hAnsi="Times New Roman" w:cs="Times New Roman"/>
-          <w:color w:val="000000"/>
-          <w:sz w:val="24"/>
-          <w:szCs w:val="24"/>
-          <w:lang w:val="en-US" w:eastAsia="es-CO"/>
-        </w:rPr>
-        <w:t>C#.</w:t>
-      </w:r>
-      <w:proofErr w:type="gramEnd"/>
+        <w:t>Is a .NET machine learning framework combined with audio and image processing libraries completely written in C#.</w:t>
+      </w:r>
     </w:p>
     <w:p>
       <w:pPr>
@@ -2546,29 +2230,7 @@
           <w:szCs w:val="24"/>
           <w:lang w:val="en-US" w:eastAsia="es-CO"/>
         </w:rPr>
-        <w:t xml:space="preserve">We will tackle the problem of CEO of </w:t>
-      </w:r>
-      <w:proofErr w:type="spellStart"/>
-      <w:r>
-        <w:rPr>
-          <w:rFonts w:ascii="Times New Roman" w:eastAsia="Times New Roman" w:hAnsi="Times New Roman" w:cs="Times New Roman"/>
-          <w:color w:val="000000"/>
-          <w:sz w:val="24"/>
-          <w:szCs w:val="24"/>
-          <w:lang w:val="en-US" w:eastAsia="es-CO"/>
-        </w:rPr>
-        <w:t>Wekebank</w:t>
-      </w:r>
-      <w:proofErr w:type="spellEnd"/>
-      <w:r>
-        <w:rPr>
-          <w:rFonts w:ascii="Times New Roman" w:eastAsia="Times New Roman" w:hAnsi="Times New Roman" w:cs="Times New Roman"/>
-          <w:color w:val="000000"/>
-          <w:sz w:val="24"/>
-          <w:szCs w:val="24"/>
-          <w:lang w:val="en-US" w:eastAsia="es-CO"/>
-        </w:rPr>
-        <w:t xml:space="preserve"> using different approaches</w:t>
+        <w:t>We will tackle the problem of CEO of Wekebank using different approaches</w:t>
       </w:r>
     </w:p>
     <w:p>
@@ -2712,29 +2374,7 @@
           <w:szCs w:val="24"/>
           <w:lang w:val="en-US" w:eastAsia="es-CO"/>
         </w:rPr>
-        <w:t xml:space="preserve"> we will allow that will generate the respective graphics to give you a simple summary about all the information. The program </w:t>
-      </w:r>
-      <w:proofErr w:type="gramStart"/>
-      <w:r>
-        <w:rPr>
-          <w:rFonts w:ascii="Times New Roman" w:eastAsia="Times New Roman" w:hAnsi="Times New Roman" w:cs="Times New Roman"/>
-          <w:color w:val="000000"/>
-          <w:sz w:val="24"/>
-          <w:szCs w:val="24"/>
-          <w:lang w:val="en-US" w:eastAsia="es-CO"/>
-        </w:rPr>
-        <w:t>is able to</w:t>
-      </w:r>
-      <w:proofErr w:type="gramEnd"/>
-      <w:r>
-        <w:rPr>
-          <w:rFonts w:ascii="Times New Roman" w:eastAsia="Times New Roman" w:hAnsi="Times New Roman" w:cs="Times New Roman"/>
-          <w:color w:val="000000"/>
-          <w:sz w:val="24"/>
-          <w:szCs w:val="24"/>
-          <w:lang w:val="en-US" w:eastAsia="es-CO"/>
-        </w:rPr>
-        <w:t xml:space="preserve"> filter by category already defined, but if it is a numerical variable it will show the lower to higher, on the contrary will be </w:t>
+        <w:t xml:space="preserve"> we will allow that will generate the respective graphics to give you a simple summary about all the information. The program is able to filter by category already defined, but if it is a numerical variable it will show the lower to higher, on the contrary will be </w:t>
       </w:r>
       <w:r>
         <w:rPr>
@@ -2787,161 +2427,7 @@
           <w:lang w:val="en-US" w:eastAsia="es-CO"/>
         </w:rPr>
         <w:lastRenderedPageBreak/>
-        <w:t xml:space="preserve">Alternative 3: In this approach, we will start with a complex interface where we will try to show the all information about the Dataset, but what make it different is the way to filter, in the other alternatives, the tool to filter is a </w:t>
-      </w:r>
-      <w:proofErr w:type="spellStart"/>
-      <w:r>
-        <w:rPr>
-          <w:rFonts w:ascii="Times New Roman" w:eastAsia="Times New Roman" w:hAnsi="Times New Roman" w:cs="Times New Roman"/>
-          <w:color w:val="000000"/>
-          <w:sz w:val="24"/>
-          <w:szCs w:val="24"/>
-          <w:lang w:val="en-US" w:eastAsia="es-CO"/>
-        </w:rPr>
-        <w:t>ComboBox</w:t>
-      </w:r>
-      <w:proofErr w:type="spellEnd"/>
-      <w:r>
-        <w:rPr>
-          <w:rFonts w:ascii="Times New Roman" w:eastAsia="Times New Roman" w:hAnsi="Times New Roman" w:cs="Times New Roman"/>
-          <w:color w:val="000000"/>
-          <w:sz w:val="24"/>
-          <w:szCs w:val="24"/>
-          <w:lang w:val="en-US" w:eastAsia="es-CO"/>
-        </w:rPr>
-        <w:t xml:space="preserve"> that have the category to filter, in this case won't be like that, because the program allow to filter only with a </w:t>
-      </w:r>
-      <w:proofErr w:type="spellStart"/>
-      <w:r>
-        <w:rPr>
-          <w:rFonts w:ascii="Times New Roman" w:eastAsia="Times New Roman" w:hAnsi="Times New Roman" w:cs="Times New Roman"/>
-          <w:color w:val="000000"/>
-          <w:sz w:val="24"/>
-          <w:szCs w:val="24"/>
-          <w:lang w:val="en-US" w:eastAsia="es-CO"/>
-        </w:rPr>
-        <w:t>clic</w:t>
-      </w:r>
-      <w:proofErr w:type="spellEnd"/>
-      <w:r>
-        <w:rPr>
-          <w:rFonts w:ascii="Times New Roman" w:eastAsia="Times New Roman" w:hAnsi="Times New Roman" w:cs="Times New Roman"/>
-          <w:color w:val="000000"/>
-          <w:sz w:val="24"/>
-          <w:szCs w:val="24"/>
-          <w:lang w:val="en-US" w:eastAsia="es-CO"/>
-        </w:rPr>
-        <w:t xml:space="preserve"> in the column of the </w:t>
-      </w:r>
-      <w:proofErr w:type="spellStart"/>
-      <w:r>
-        <w:rPr>
-          <w:rFonts w:ascii="Times New Roman" w:eastAsia="Times New Roman" w:hAnsi="Times New Roman" w:cs="Times New Roman"/>
-          <w:color w:val="000000"/>
-          <w:sz w:val="24"/>
-          <w:szCs w:val="24"/>
-          <w:lang w:val="en-US" w:eastAsia="es-CO"/>
-        </w:rPr>
-        <w:t>datagrid</w:t>
-      </w:r>
-      <w:proofErr w:type="spellEnd"/>
-      <w:r>
-        <w:rPr>
-          <w:rFonts w:ascii="Times New Roman" w:eastAsia="Times New Roman" w:hAnsi="Times New Roman" w:cs="Times New Roman"/>
-          <w:color w:val="000000"/>
-          <w:sz w:val="24"/>
-          <w:szCs w:val="24"/>
-          <w:lang w:val="en-US" w:eastAsia="es-CO"/>
-        </w:rPr>
-        <w:t xml:space="preserve">. If you </w:t>
-      </w:r>
-      <w:proofErr w:type="spellStart"/>
-      <w:r>
-        <w:rPr>
-          <w:rFonts w:ascii="Times New Roman" w:eastAsia="Times New Roman" w:hAnsi="Times New Roman" w:cs="Times New Roman"/>
-          <w:color w:val="000000"/>
-          <w:sz w:val="24"/>
-          <w:szCs w:val="24"/>
-          <w:lang w:val="en-US" w:eastAsia="es-CO"/>
-        </w:rPr>
-        <w:t>clic</w:t>
-      </w:r>
-      <w:proofErr w:type="spellEnd"/>
-      <w:r>
-        <w:rPr>
-          <w:rFonts w:ascii="Times New Roman" w:eastAsia="Times New Roman" w:hAnsi="Times New Roman" w:cs="Times New Roman"/>
-          <w:color w:val="000000"/>
-          <w:sz w:val="24"/>
-          <w:szCs w:val="24"/>
-          <w:lang w:val="en-US" w:eastAsia="es-CO"/>
-        </w:rPr>
-        <w:t xml:space="preserve"> once the data will organize by </w:t>
-      </w:r>
-      <w:proofErr w:type="gramStart"/>
-      <w:r>
-        <w:rPr>
-          <w:rFonts w:ascii="Times New Roman" w:eastAsia="Times New Roman" w:hAnsi="Times New Roman" w:cs="Times New Roman"/>
-          <w:color w:val="000000"/>
-          <w:sz w:val="24"/>
-          <w:szCs w:val="24"/>
-          <w:lang w:val="en-US" w:eastAsia="es-CO"/>
-        </w:rPr>
-        <w:t>ascendingly, but</w:t>
-      </w:r>
-      <w:proofErr w:type="gramEnd"/>
-      <w:r>
-        <w:rPr>
-          <w:rFonts w:ascii="Times New Roman" w:eastAsia="Times New Roman" w:hAnsi="Times New Roman" w:cs="Times New Roman"/>
-          <w:color w:val="000000"/>
-          <w:sz w:val="24"/>
-          <w:szCs w:val="24"/>
-          <w:lang w:val="en-US" w:eastAsia="es-CO"/>
-        </w:rPr>
-        <w:t xml:space="preserve"> is twice </w:t>
-      </w:r>
-      <w:proofErr w:type="spellStart"/>
-      <w:r>
-        <w:rPr>
-          <w:rFonts w:ascii="Times New Roman" w:eastAsia="Times New Roman" w:hAnsi="Times New Roman" w:cs="Times New Roman"/>
-          <w:color w:val="000000"/>
-          <w:sz w:val="24"/>
-          <w:szCs w:val="24"/>
-          <w:lang w:val="en-US" w:eastAsia="es-CO"/>
-        </w:rPr>
-        <w:t>descengly</w:t>
-      </w:r>
-      <w:proofErr w:type="spellEnd"/>
-      <w:r>
-        <w:rPr>
-          <w:rFonts w:ascii="Times New Roman" w:eastAsia="Times New Roman" w:hAnsi="Times New Roman" w:cs="Times New Roman"/>
-          <w:color w:val="000000"/>
-          <w:sz w:val="24"/>
-          <w:szCs w:val="24"/>
-          <w:lang w:val="en-US" w:eastAsia="es-CO"/>
-        </w:rPr>
-        <w:t xml:space="preserve">. </w:t>
-      </w:r>
-      <w:proofErr w:type="gramStart"/>
-      <w:r>
-        <w:rPr>
-          <w:rFonts w:ascii="Times New Roman" w:eastAsia="Times New Roman" w:hAnsi="Times New Roman" w:cs="Times New Roman"/>
-          <w:color w:val="000000"/>
-          <w:sz w:val="24"/>
-          <w:szCs w:val="24"/>
-          <w:lang w:val="en-US" w:eastAsia="es-CO"/>
-        </w:rPr>
-        <w:t>Also</w:t>
-      </w:r>
-      <w:proofErr w:type="gramEnd"/>
-      <w:r>
-        <w:rPr>
-          <w:rFonts w:ascii="Times New Roman" w:eastAsia="Times New Roman" w:hAnsi="Times New Roman" w:cs="Times New Roman"/>
-          <w:color w:val="000000"/>
-          <w:sz w:val="24"/>
-          <w:szCs w:val="24"/>
-          <w:lang w:val="en-US" w:eastAsia="es-CO"/>
-        </w:rPr>
-        <w:t xml:space="preserve"> the program gives you a summary with a simple graphic to try to remember better the information.</w:t>
+        <w:t>Alternative 3: In this approach, we will start with a complex interface where we will try to show the all information about the Dataset, but what make it different is the way to filter, in the other alternatives, the tool to filter is a ComboBox that have the category to filter, in this case won't be like that, because the program allow to filter only with a clic in the column of the datagrid. If you clic once the data will organize by ascendingly, but is twice descengly. Also the program gives you a summary with a simple graphic to try to remember better the information.</w:t>
       </w:r>
     </w:p>
     <w:p>
@@ -3005,29 +2491,7 @@
           <w:szCs w:val="24"/>
           <w:lang w:val="en-US" w:eastAsia="es-CO"/>
         </w:rPr>
-        <w:t xml:space="preserve">Alternative 5: In this approach, we will start with a simple interface where the person already loads the Dataset on the program. First the program allows you to organize the information by a specific condition like: Age, birth, etc. </w:t>
-      </w:r>
-      <w:proofErr w:type="gramStart"/>
-      <w:r>
-        <w:rPr>
-          <w:rFonts w:ascii="Times New Roman" w:eastAsia="Times New Roman" w:hAnsi="Times New Roman" w:cs="Times New Roman"/>
-          <w:color w:val="000000"/>
-          <w:sz w:val="24"/>
-          <w:szCs w:val="24"/>
-          <w:lang w:val="en-US" w:eastAsia="es-CO"/>
-        </w:rPr>
-        <w:t>and also</w:t>
-      </w:r>
-      <w:proofErr w:type="gramEnd"/>
-      <w:r>
-        <w:rPr>
-          <w:rFonts w:ascii="Times New Roman" w:eastAsia="Times New Roman" w:hAnsi="Times New Roman" w:cs="Times New Roman"/>
-          <w:color w:val="000000"/>
-          <w:sz w:val="24"/>
-          <w:szCs w:val="24"/>
-          <w:lang w:val="en-US" w:eastAsia="es-CO"/>
-        </w:rPr>
-        <w:t xml:space="preserve"> allows you to filter again if you need. The special of this alternative is in the summary, when you have all the information loads in the program you can select a special graphic to show like a: Circular, bar, waves, etc. and allow to select the information that you need graphic and if you need the data separate or together. The program finish with a simple conclusion about the all graphic that you generate</w:t>
+        <w:t>Alternative 5: In this approach, we will start with a simple interface where the person already loads the Dataset on the program. First the program allows you to organize the information by a specific condition like: Age, birth, etc. and also allows you to filter again if you need. The special of this alternative is in the summary, when you have all the information loads in the program you can select a special graphic to show like a: Circular, bar, waves, etc. and allow to select the information that you need graphic and if you need the data separate or together. The program finish with a simple conclusion about the all graphic that you generate</w:t>
       </w:r>
     </w:p>
     <w:p>
@@ -3282,49 +2746,7 @@
           <w:u w:val="single"/>
           <w:lang w:val="en-US" w:eastAsia="es-CO"/>
         </w:rPr>
-        <w:t xml:space="preserve">Specification of the problem (in terms of input / output) or functional and </w:t>
-      </w:r>
-      <w:proofErr w:type="spellStart"/>
-      <w:proofErr w:type="gramStart"/>
-      <w:r>
-        <w:rPr>
-          <w:rFonts w:ascii="Arial" w:eastAsia="Times New Roman" w:hAnsi="Arial" w:cs="Arial"/>
-          <w:color w:val="000000"/>
-          <w:u w:val="single"/>
-          <w:lang w:val="en-US" w:eastAsia="es-CO"/>
-        </w:rPr>
-        <w:t>non functional</w:t>
-      </w:r>
-      <w:proofErr w:type="spellEnd"/>
-      <w:proofErr w:type="gramEnd"/>
-      <w:r>
-        <w:rPr>
-          <w:rFonts w:ascii="Arial" w:eastAsia="Times New Roman" w:hAnsi="Arial" w:cs="Arial"/>
-          <w:color w:val="000000"/>
-          <w:u w:val="single"/>
-          <w:lang w:val="en-US" w:eastAsia="es-CO"/>
-        </w:rPr>
-        <w:t xml:space="preserve"> </w:t>
-      </w:r>
-      <w:proofErr w:type="spellStart"/>
-      <w:r>
-        <w:rPr>
-          <w:rFonts w:ascii="Arial" w:eastAsia="Times New Roman" w:hAnsi="Arial" w:cs="Arial"/>
-          <w:color w:val="000000"/>
-          <w:u w:val="single"/>
-          <w:lang w:val="en-US" w:eastAsia="es-CO"/>
-        </w:rPr>
-        <w:t>requiremnts</w:t>
-      </w:r>
-      <w:proofErr w:type="spellEnd"/>
-      <w:r>
-        <w:rPr>
-          <w:rFonts w:ascii="Arial" w:eastAsia="Times New Roman" w:hAnsi="Arial" w:cs="Arial"/>
-          <w:color w:val="000000"/>
-          <w:u w:val="single"/>
-          <w:lang w:val="en-US" w:eastAsia="es-CO"/>
-        </w:rPr>
-        <w:t>:</w:t>
+        <w:t>Specification of the problem (in terms of input / output) or functional and non functional requiremnts:</w:t>
       </w:r>
     </w:p>
     <w:p>
@@ -3348,7 +2770,6 @@
           <w:lang w:eastAsia="es-CO"/>
         </w:rPr>
       </w:pPr>
-      <w:proofErr w:type="spellStart"/>
       <w:r>
         <w:rPr>
           <w:rFonts w:ascii="Arial" w:eastAsia="Times New Roman" w:hAnsi="Arial" w:cs="Arial"/>
@@ -3356,37 +2777,7 @@
           <w:u w:val="single"/>
           <w:lang w:eastAsia="es-CO"/>
         </w:rPr>
-        <w:t>Functional</w:t>
-      </w:r>
-      <w:proofErr w:type="spellEnd"/>
-      <w:r>
-        <w:rPr>
-          <w:rFonts w:ascii="Arial" w:eastAsia="Times New Roman" w:hAnsi="Arial" w:cs="Arial"/>
-          <w:color w:val="000000"/>
-          <w:u w:val="single"/>
-          <w:lang w:eastAsia="es-CO"/>
-        </w:rPr>
-        <w:t xml:space="preserve"> </w:t>
-      </w:r>
-      <w:proofErr w:type="spellStart"/>
-      <w:r>
-        <w:rPr>
-          <w:rFonts w:ascii="Arial" w:eastAsia="Times New Roman" w:hAnsi="Arial" w:cs="Arial"/>
-          <w:color w:val="000000"/>
-          <w:u w:val="single"/>
-          <w:lang w:eastAsia="es-CO"/>
-        </w:rPr>
-        <w:t>requirements</w:t>
-      </w:r>
-      <w:proofErr w:type="spellEnd"/>
-      <w:r>
-        <w:rPr>
-          <w:rFonts w:ascii="Arial" w:eastAsia="Times New Roman" w:hAnsi="Arial" w:cs="Arial"/>
-          <w:color w:val="000000"/>
-          <w:u w:val="single"/>
-          <w:lang w:eastAsia="es-CO"/>
-        </w:rPr>
-        <w:t>:</w:t>
+        <w:t>Functional requirements:</w:t>
       </w:r>
     </w:p>
     <w:p>
@@ -3443,7 +2834,6 @@
                 <w:lang w:eastAsia="es-CO"/>
               </w:rPr>
             </w:pPr>
-            <w:proofErr w:type="spellStart"/>
             <w:r>
               <w:rPr>
                 <w:rFonts w:ascii="Arial" w:eastAsia="Times New Roman" w:hAnsi="Arial" w:cs="Arial"/>
@@ -3452,7 +2842,6 @@
               </w:rPr>
               <w:t>name</w:t>
             </w:r>
-            <w:proofErr w:type="spellEnd"/>
           </w:p>
         </w:tc>
         <w:tc>
@@ -3521,7 +2910,6 @@
                 <w:lang w:eastAsia="es-CO"/>
               </w:rPr>
             </w:pPr>
-            <w:proofErr w:type="spellStart"/>
             <w:r>
               <w:rPr>
                 <w:rFonts w:ascii="Arial" w:eastAsia="Times New Roman" w:hAnsi="Arial" w:cs="Arial"/>
@@ -3530,7 +2918,6 @@
               </w:rPr>
               <w:t>summary</w:t>
             </w:r>
-            <w:proofErr w:type="spellEnd"/>
           </w:p>
         </w:tc>
         <w:tc>
@@ -3769,23 +3156,13 @@
                 <w:lang w:eastAsia="es-CO"/>
               </w:rPr>
             </w:pPr>
-            <w:proofErr w:type="spellStart"/>
-            <w:r>
-              <w:rPr>
-                <w:rFonts w:ascii="Arial" w:eastAsia="Times New Roman" w:hAnsi="Arial" w:cs="Arial"/>
-                <w:color w:val="000000"/>
-                <w:lang w:eastAsia="es-CO"/>
-              </w:rPr>
-              <w:t>csv</w:t>
-            </w:r>
-            <w:proofErr w:type="spellEnd"/>
-            <w:r>
-              <w:rPr>
-                <w:rFonts w:ascii="Arial" w:eastAsia="Times New Roman" w:hAnsi="Arial" w:cs="Arial"/>
-                <w:color w:val="000000"/>
-                <w:lang w:eastAsia="es-CO"/>
-              </w:rPr>
-              <w:t xml:space="preserve"> file</w:t>
+            <w:r>
+              <w:rPr>
+                <w:rFonts w:ascii="Arial" w:eastAsia="Times New Roman" w:hAnsi="Arial" w:cs="Arial"/>
+                <w:color w:val="000000"/>
+                <w:lang w:eastAsia="es-CO"/>
+              </w:rPr>
+              <w:t>csv file</w:t>
             </w:r>
             <w:r>
               <w:rPr>
@@ -3826,7 +3203,6 @@
                 <w:lang w:eastAsia="es-CO"/>
               </w:rPr>
             </w:pPr>
-            <w:proofErr w:type="spellStart"/>
             <w:r>
               <w:rPr>
                 <w:rFonts w:ascii="Arial" w:eastAsia="Times New Roman" w:hAnsi="Arial" w:cs="Arial"/>
@@ -3835,7 +3211,6 @@
               </w:rPr>
               <w:t>out</w:t>
             </w:r>
-            <w:proofErr w:type="spellEnd"/>
           </w:p>
         </w:tc>
         <w:tc>
@@ -3959,7 +3334,6 @@
                 <w:lang w:eastAsia="es-CO"/>
               </w:rPr>
             </w:pPr>
-            <w:proofErr w:type="spellStart"/>
             <w:r>
               <w:rPr>
                 <w:rFonts w:ascii="Arial" w:eastAsia="Times New Roman" w:hAnsi="Arial" w:cs="Arial"/>
@@ -3969,7 +3343,6 @@
               <w:lastRenderedPageBreak/>
               <w:t>name</w:t>
             </w:r>
-            <w:proofErr w:type="spellEnd"/>
           </w:p>
         </w:tc>
         <w:tc>
@@ -4005,25 +3378,7 @@
                 <w:color w:val="000000"/>
                 <w:lang w:eastAsia="es-CO"/>
               </w:rPr>
-              <w:t xml:space="preserve">R2. </w:t>
-            </w:r>
-            <w:proofErr w:type="spellStart"/>
-            <w:r>
-              <w:rPr>
-                <w:rFonts w:ascii="Arial" w:eastAsia="Times New Roman" w:hAnsi="Arial" w:cs="Arial"/>
-                <w:color w:val="000000"/>
-                <w:lang w:eastAsia="es-CO"/>
-              </w:rPr>
-              <w:t>Display</w:t>
-            </w:r>
-            <w:proofErr w:type="spellEnd"/>
-            <w:r>
-              <w:rPr>
-                <w:rFonts w:ascii="Arial" w:eastAsia="Times New Roman" w:hAnsi="Arial" w:cs="Arial"/>
-                <w:color w:val="000000"/>
-                <w:lang w:eastAsia="es-CO"/>
-              </w:rPr>
-              <w:t xml:space="preserve"> data</w:t>
+              <w:t>R2. Display data</w:t>
             </w:r>
           </w:p>
         </w:tc>
@@ -4056,7 +3411,6 @@
                 <w:lang w:eastAsia="es-CO"/>
               </w:rPr>
             </w:pPr>
-            <w:proofErr w:type="spellStart"/>
             <w:r>
               <w:rPr>
                 <w:rFonts w:ascii="Arial" w:eastAsia="Times New Roman" w:hAnsi="Arial" w:cs="Arial"/>
@@ -4065,7 +3419,6 @@
               </w:rPr>
               <w:t>summary</w:t>
             </w:r>
-            <w:proofErr w:type="spellEnd"/>
           </w:p>
         </w:tc>
         <w:tc>
@@ -4143,7 +3496,6 @@
               </w:rPr>
               <w:t xml:space="preserve"> using a </w:t>
             </w:r>
-            <w:proofErr w:type="spellStart"/>
             <w:r>
               <w:rPr>
                 <w:rFonts w:ascii="Arial" w:eastAsia="Times New Roman" w:hAnsi="Arial" w:cs="Arial"/>
@@ -4152,7 +3504,6 @@
               </w:rPr>
               <w:t>DataGridView</w:t>
             </w:r>
-            <w:proofErr w:type="spellEnd"/>
             <w:r>
               <w:rPr>
                 <w:rFonts w:ascii="Arial" w:eastAsia="Times New Roman" w:hAnsi="Arial" w:cs="Arial"/>
@@ -4175,25 +3526,7 @@
                 <w:color w:val="000000"/>
                 <w:lang w:val="en-US" w:eastAsia="es-CO"/>
               </w:rPr>
-              <w:t xml:space="preserve"> The label of the columns </w:t>
-            </w:r>
-            <w:proofErr w:type="gramStart"/>
-            <w:r>
-              <w:rPr>
-                <w:rFonts w:ascii="Arial" w:eastAsia="Times New Roman" w:hAnsi="Arial" w:cs="Arial"/>
-                <w:color w:val="000000"/>
-                <w:lang w:val="en-US" w:eastAsia="es-CO"/>
-              </w:rPr>
-              <w:t>represent</w:t>
-            </w:r>
-            <w:proofErr w:type="gramEnd"/>
-            <w:r>
-              <w:rPr>
-                <w:rFonts w:ascii="Arial" w:eastAsia="Times New Roman" w:hAnsi="Arial" w:cs="Arial"/>
-                <w:color w:val="000000"/>
-                <w:lang w:val="en-US" w:eastAsia="es-CO"/>
-              </w:rPr>
-              <w:t xml:space="preserve"> the attributes and each row represents a record of the table.</w:t>
+              <w:t xml:space="preserve"> The label of the columns represent the attributes and each row represents a record of the table.</w:t>
             </w:r>
           </w:p>
         </w:tc>
@@ -4318,7 +3651,6 @@
                 <w:lang w:eastAsia="es-CO"/>
               </w:rPr>
             </w:pPr>
-            <w:proofErr w:type="spellStart"/>
             <w:r>
               <w:rPr>
                 <w:rFonts w:ascii="Arial" w:eastAsia="Times New Roman" w:hAnsi="Arial" w:cs="Arial"/>
@@ -4327,7 +3659,6 @@
               </w:rPr>
               <w:t>out</w:t>
             </w:r>
-            <w:proofErr w:type="spellEnd"/>
           </w:p>
         </w:tc>
         <w:tc>
@@ -4468,7 +3799,6 @@
                 <w:lang w:eastAsia="es-CO"/>
               </w:rPr>
             </w:pPr>
-            <w:proofErr w:type="spellStart"/>
             <w:r>
               <w:rPr>
                 <w:rFonts w:ascii="Arial" w:eastAsia="Times New Roman" w:hAnsi="Arial" w:cs="Arial"/>
@@ -4477,7 +3807,6 @@
               </w:rPr>
               <w:t>name</w:t>
             </w:r>
-            <w:proofErr w:type="spellEnd"/>
           </w:p>
         </w:tc>
         <w:tc>
@@ -4513,25 +3842,7 @@
                 <w:color w:val="000000"/>
                 <w:lang w:eastAsia="es-CO"/>
               </w:rPr>
-              <w:t>R</w:t>
-            </w:r>
-            <w:proofErr w:type="gramStart"/>
-            <w:r>
-              <w:rPr>
-                <w:rFonts w:ascii="Arial" w:eastAsia="Times New Roman" w:hAnsi="Arial" w:cs="Arial"/>
-                <w:color w:val="000000"/>
-                <w:lang w:eastAsia="es-CO"/>
-              </w:rPr>
-              <w:t>3.Filter</w:t>
-            </w:r>
-            <w:proofErr w:type="gramEnd"/>
-            <w:r>
-              <w:rPr>
-                <w:rFonts w:ascii="Arial" w:eastAsia="Times New Roman" w:hAnsi="Arial" w:cs="Arial"/>
-                <w:color w:val="000000"/>
-                <w:lang w:eastAsia="es-CO"/>
-              </w:rPr>
-              <w:t xml:space="preserve"> data</w:t>
+              <w:t>R3.Filter data</w:t>
             </w:r>
           </w:p>
         </w:tc>
@@ -4564,7 +3875,6 @@
                 <w:lang w:eastAsia="es-CO"/>
               </w:rPr>
             </w:pPr>
-            <w:proofErr w:type="spellStart"/>
             <w:r>
               <w:rPr>
                 <w:rFonts w:ascii="Arial" w:eastAsia="Times New Roman" w:hAnsi="Arial" w:cs="Arial"/>
@@ -4573,7 +3883,6 @@
               </w:rPr>
               <w:t>summary</w:t>
             </w:r>
-            <w:proofErr w:type="spellEnd"/>
           </w:p>
         </w:tc>
         <w:tc>
@@ -4651,23 +3960,13 @@
               </w:rPr>
               <w:t>”</w:t>
             </w:r>
-            <w:proofErr w:type="gramStart"/>
-            <w:r>
-              <w:rPr>
-                <w:rFonts w:ascii="Arial" w:eastAsia="Times New Roman" w:hAnsi="Arial" w:cs="Arial"/>
-                <w:color w:val="000000"/>
-                <w:lang w:val="en-US" w:eastAsia="es-CO"/>
-              </w:rPr>
-              <w:t>,”JOB</w:t>
-            </w:r>
-            <w:proofErr w:type="gramEnd"/>
-            <w:r>
-              <w:rPr>
-                <w:rFonts w:ascii="Arial" w:eastAsia="Times New Roman" w:hAnsi="Arial" w:cs="Arial"/>
-                <w:color w:val="000000"/>
-                <w:lang w:val="en-US" w:eastAsia="es-CO"/>
-              </w:rPr>
-              <w:t>”,”MARITAL”,”EDUCATION”, “DEBT”, “BALANCE”, “HOUSING”, “LOAN”, “DEPOSIT”.</w:t>
+            <w:r>
+              <w:rPr>
+                <w:rFonts w:ascii="Arial" w:eastAsia="Times New Roman" w:hAnsi="Arial" w:cs="Arial"/>
+                <w:color w:val="000000"/>
+                <w:lang w:val="en-US" w:eastAsia="es-CO"/>
+              </w:rPr>
+              <w:t>,”JOB”,”MARITAL”,”EDUCATION”, “DEBT”, “BALANCE”, “HOUSING”, “LOAN”, “DEPOSIT”.</w:t>
             </w:r>
             <w:r>
               <w:rPr>
@@ -4683,25 +3982,7 @@
                 <w:color w:val="000000"/>
                 <w:lang w:val="en-US" w:eastAsia="es-CO"/>
               </w:rPr>
-              <w:t xml:space="preserve"> This option will be displayed using a </w:t>
-            </w:r>
-            <w:proofErr w:type="spellStart"/>
-            <w:r>
-              <w:rPr>
-                <w:rFonts w:ascii="Arial" w:eastAsia="Times New Roman" w:hAnsi="Arial" w:cs="Arial"/>
-                <w:color w:val="000000"/>
-                <w:lang w:val="en-US" w:eastAsia="es-CO"/>
-              </w:rPr>
-              <w:t>ComboBox</w:t>
-            </w:r>
-            <w:proofErr w:type="spellEnd"/>
-            <w:r>
-              <w:rPr>
-                <w:rFonts w:ascii="Arial" w:eastAsia="Times New Roman" w:hAnsi="Arial" w:cs="Arial"/>
-                <w:color w:val="000000"/>
-                <w:lang w:val="en-US" w:eastAsia="es-CO"/>
-              </w:rPr>
-              <w:t xml:space="preserve"> component.</w:t>
+              <w:t xml:space="preserve"> This option will be displayed using a ComboBox component.</w:t>
             </w:r>
           </w:p>
         </w:tc>
@@ -4771,59 +4052,13 @@
                 <w:lang w:eastAsia="es-CO"/>
               </w:rPr>
             </w:pPr>
-            <w:proofErr w:type="spellStart"/>
-            <w:r>
-              <w:rPr>
-                <w:rFonts w:ascii="Arial" w:eastAsia="Times New Roman" w:hAnsi="Arial" w:cs="Arial"/>
-                <w:color w:val="000000"/>
-                <w:lang w:eastAsia="es-CO"/>
-              </w:rPr>
-              <w:t>the</w:t>
-            </w:r>
-            <w:proofErr w:type="spellEnd"/>
-            <w:r>
-              <w:rPr>
-                <w:rFonts w:ascii="Arial" w:eastAsia="Times New Roman" w:hAnsi="Arial" w:cs="Arial"/>
-                <w:color w:val="000000"/>
-                <w:lang w:eastAsia="es-CO"/>
-              </w:rPr>
-              <w:t xml:space="preserve"> </w:t>
-            </w:r>
-            <w:proofErr w:type="spellStart"/>
-            <w:r>
-              <w:rPr>
-                <w:rFonts w:ascii="Arial" w:eastAsia="Times New Roman" w:hAnsi="Arial" w:cs="Arial"/>
-                <w:color w:val="000000"/>
-                <w:lang w:eastAsia="es-CO"/>
-              </w:rPr>
-              <w:t>desired</w:t>
-            </w:r>
-            <w:proofErr w:type="spellEnd"/>
-            <w:r>
-              <w:rPr>
-                <w:rFonts w:ascii="Arial" w:eastAsia="Times New Roman" w:hAnsi="Arial" w:cs="Arial"/>
-                <w:color w:val="000000"/>
-                <w:lang w:eastAsia="es-CO"/>
-              </w:rPr>
-              <w:t xml:space="preserve"> </w:t>
-            </w:r>
-            <w:proofErr w:type="spellStart"/>
-            <w:r>
-              <w:rPr>
-                <w:rFonts w:ascii="Arial" w:eastAsia="Times New Roman" w:hAnsi="Arial" w:cs="Arial"/>
-                <w:color w:val="000000"/>
-                <w:lang w:eastAsia="es-CO"/>
-              </w:rPr>
-              <w:t>attribute</w:t>
-            </w:r>
-            <w:proofErr w:type="spellEnd"/>
-            <w:r>
-              <w:rPr>
-                <w:rFonts w:ascii="Arial" w:eastAsia="Times New Roman" w:hAnsi="Arial" w:cs="Arial"/>
-                <w:color w:val="000000"/>
-                <w:lang w:eastAsia="es-CO"/>
-              </w:rPr>
-              <w:t>.</w:t>
+            <w:r>
+              <w:rPr>
+                <w:rFonts w:ascii="Arial" w:eastAsia="Times New Roman" w:hAnsi="Arial" w:cs="Arial"/>
+                <w:color w:val="000000"/>
+                <w:lang w:eastAsia="es-CO"/>
+              </w:rPr>
+              <w:t>the desired attribute.</w:t>
             </w:r>
           </w:p>
         </w:tc>
@@ -4856,7 +4091,6 @@
                 <w:lang w:eastAsia="es-CO"/>
               </w:rPr>
             </w:pPr>
-            <w:proofErr w:type="spellStart"/>
             <w:r>
               <w:rPr>
                 <w:rFonts w:ascii="Arial" w:eastAsia="Times New Roman" w:hAnsi="Arial" w:cs="Arial"/>
@@ -4865,7 +4099,6 @@
               </w:rPr>
               <w:t>out</w:t>
             </w:r>
-            <w:proofErr w:type="spellEnd"/>
           </w:p>
         </w:tc>
         <w:tc>
@@ -4977,7 +4210,6 @@
                 <w:lang w:eastAsia="es-CO"/>
               </w:rPr>
             </w:pPr>
-            <w:proofErr w:type="spellStart"/>
             <w:r>
               <w:rPr>
                 <w:rFonts w:ascii="Arial" w:eastAsia="Times New Roman" w:hAnsi="Arial" w:cs="Arial"/>
@@ -4986,7 +4218,6 @@
               </w:rPr>
               <w:t>name</w:t>
             </w:r>
-            <w:proofErr w:type="spellEnd"/>
           </w:p>
         </w:tc>
         <w:tc>
@@ -5024,7 +4255,6 @@
               </w:rPr>
               <w:t>R</w:t>
             </w:r>
-            <w:proofErr w:type="gramStart"/>
             <w:r>
               <w:rPr>
                 <w:rFonts w:ascii="Arial" w:eastAsia="Times New Roman" w:hAnsi="Arial" w:cs="Arial"/>
@@ -5047,16 +4277,7 @@
                 <w:color w:val="000000"/>
                 <w:lang w:eastAsia="es-CO"/>
               </w:rPr>
-              <w:t>Show</w:t>
-            </w:r>
-            <w:proofErr w:type="gramEnd"/>
-            <w:r>
-              <w:rPr>
-                <w:rFonts w:ascii="Arial" w:eastAsia="Times New Roman" w:hAnsi="Arial" w:cs="Arial"/>
-                <w:color w:val="000000"/>
-                <w:lang w:eastAsia="es-CO"/>
-              </w:rPr>
-              <w:t xml:space="preserve"> charts</w:t>
+              <w:t>Show charts</w:t>
             </w:r>
           </w:p>
         </w:tc>
@@ -5089,7 +4310,6 @@
                 <w:lang w:eastAsia="es-CO"/>
               </w:rPr>
             </w:pPr>
-            <w:proofErr w:type="spellStart"/>
             <w:r>
               <w:rPr>
                 <w:rFonts w:ascii="Arial" w:eastAsia="Times New Roman" w:hAnsi="Arial" w:cs="Arial"/>
@@ -5098,7 +4318,6 @@
               </w:rPr>
               <w:t>summary</w:t>
             </w:r>
-            <w:proofErr w:type="spellEnd"/>
           </w:p>
         </w:tc>
         <w:tc>
@@ -5244,27 +4463,7 @@
                 <w:szCs w:val="24"/>
                 <w:lang w:eastAsia="es-CO"/>
               </w:rPr>
-              <w:t>&lt;</w:t>
-            </w:r>
-            <w:proofErr w:type="spellStart"/>
-            <w:r>
-              <w:rPr>
-                <w:rFonts w:ascii="Times New Roman" w:eastAsia="Times New Roman" w:hAnsi="Times New Roman" w:cs="Times New Roman"/>
-                <w:sz w:val="24"/>
-                <w:szCs w:val="24"/>
-                <w:lang w:eastAsia="es-CO"/>
-              </w:rPr>
-              <w:t>None</w:t>
-            </w:r>
-            <w:proofErr w:type="spellEnd"/>
-            <w:r>
-              <w:rPr>
-                <w:rFonts w:ascii="Times New Roman" w:eastAsia="Times New Roman" w:hAnsi="Times New Roman" w:cs="Times New Roman"/>
-                <w:sz w:val="24"/>
-                <w:szCs w:val="24"/>
-                <w:lang w:eastAsia="es-CO"/>
-              </w:rPr>
-              <w:t>&gt;</w:t>
+              <w:t>&lt;None&gt;</w:t>
             </w:r>
           </w:p>
         </w:tc>
@@ -5297,7 +4496,6 @@
                 <w:lang w:eastAsia="es-CO"/>
               </w:rPr>
             </w:pPr>
-            <w:proofErr w:type="spellStart"/>
             <w:r>
               <w:rPr>
                 <w:rFonts w:ascii="Arial" w:eastAsia="Times New Roman" w:hAnsi="Arial" w:cs="Arial"/>
@@ -5306,7 +4504,6 @@
               </w:rPr>
               <w:t>out</w:t>
             </w:r>
-            <w:proofErr w:type="spellEnd"/>
           </w:p>
         </w:tc>
         <w:tc>
@@ -5402,7 +4599,6 @@
                 <w:lang w:eastAsia="es-CO"/>
               </w:rPr>
             </w:pPr>
-            <w:proofErr w:type="spellStart"/>
             <w:r>
               <w:rPr>
                 <w:rFonts w:ascii="Arial" w:eastAsia="Times New Roman" w:hAnsi="Arial" w:cs="Arial"/>
@@ -5411,7 +4607,6 @@
               </w:rPr>
               <w:t>name</w:t>
             </w:r>
-            <w:proofErr w:type="spellEnd"/>
           </w:p>
         </w:tc>
         <w:tc>
@@ -5449,7 +4644,6 @@
               </w:rPr>
               <w:t>R</w:t>
             </w:r>
-            <w:proofErr w:type="gramStart"/>
             <w:r>
               <w:rPr>
                 <w:rFonts w:ascii="Arial" w:eastAsia="Times New Roman" w:hAnsi="Arial" w:cs="Arial"/>
@@ -5464,16 +4658,7 @@
                 <w:color w:val="000000"/>
                 <w:lang w:eastAsia="es-CO"/>
               </w:rPr>
-              <w:t>.Classify</w:t>
-            </w:r>
-            <w:proofErr w:type="gramEnd"/>
-            <w:r>
-              <w:rPr>
-                <w:rFonts w:ascii="Arial" w:eastAsia="Times New Roman" w:hAnsi="Arial" w:cs="Arial"/>
-                <w:color w:val="000000"/>
-                <w:lang w:eastAsia="es-CO"/>
-              </w:rPr>
-              <w:t xml:space="preserve"> variable</w:t>
+              <w:t>.Classify variable</w:t>
             </w:r>
           </w:p>
         </w:tc>
@@ -5506,7 +4691,6 @@
                 <w:lang w:eastAsia="es-CO"/>
               </w:rPr>
             </w:pPr>
-            <w:proofErr w:type="spellStart"/>
             <w:r>
               <w:rPr>
                 <w:rFonts w:ascii="Arial" w:eastAsia="Times New Roman" w:hAnsi="Arial" w:cs="Arial"/>
@@ -5515,7 +4699,6 @@
               </w:rPr>
               <w:t>summary</w:t>
             </w:r>
-            <w:proofErr w:type="spellEnd"/>
           </w:p>
         </w:tc>
         <w:tc>
@@ -5570,25 +4753,7 @@
                 <w:color w:val="000000"/>
                 <w:lang w:val="en-US" w:eastAsia="es-CO"/>
               </w:rPr>
-              <w:t xml:space="preserve">For this </w:t>
-            </w:r>
-            <w:proofErr w:type="gramStart"/>
-            <w:r>
-              <w:rPr>
-                <w:rFonts w:ascii="Arial" w:eastAsia="Times New Roman" w:hAnsi="Arial" w:cs="Arial"/>
-                <w:color w:val="000000"/>
-                <w:lang w:val="en-US" w:eastAsia="es-CO"/>
-              </w:rPr>
-              <w:t>particular case</w:t>
-            </w:r>
-            <w:proofErr w:type="gramEnd"/>
-            <w:r>
-              <w:rPr>
-                <w:rFonts w:ascii="Arial" w:eastAsia="Times New Roman" w:hAnsi="Arial" w:cs="Arial"/>
-                <w:color w:val="000000"/>
-                <w:lang w:val="en-US" w:eastAsia="es-CO"/>
-              </w:rPr>
-              <w:t xml:space="preserve"> the program will classify the clients of the bank which are represented by each of the records from the data table that contains the loaded information. The clas</w:t>
+              <w:t>For this particular case the program will classify the clients of the bank which are represented by each of the records from the data table that contains the loaded information. The clas</w:t>
             </w:r>
             <w:r>
               <w:rPr>
@@ -5713,7 +4878,6 @@
                 <w:lang w:eastAsia="es-CO"/>
               </w:rPr>
             </w:pPr>
-            <w:proofErr w:type="spellStart"/>
             <w:r>
               <w:rPr>
                 <w:rFonts w:ascii="Arial" w:eastAsia="Times New Roman" w:hAnsi="Arial" w:cs="Arial"/>
@@ -5722,7 +4886,6 @@
               </w:rPr>
               <w:t>out</w:t>
             </w:r>
-            <w:proofErr w:type="spellEnd"/>
           </w:p>
         </w:tc>
         <w:tc>
@@ -5803,47 +4966,7 @@
           <w:u w:val="single"/>
           <w:lang w:eastAsia="es-CO"/>
         </w:rPr>
-        <w:t xml:space="preserve">Non </w:t>
-      </w:r>
-      <w:proofErr w:type="spellStart"/>
-      <w:r>
-        <w:rPr>
-          <w:rFonts w:ascii="Arial" w:eastAsia="Times New Roman" w:hAnsi="Arial" w:cs="Arial"/>
-          <w:color w:val="000000"/>
-          <w:u w:val="single"/>
-          <w:lang w:eastAsia="es-CO"/>
-        </w:rPr>
-        <w:t>Functional</w:t>
-      </w:r>
-      <w:proofErr w:type="spellEnd"/>
-      <w:r>
-        <w:rPr>
-          <w:rFonts w:ascii="Arial" w:eastAsia="Times New Roman" w:hAnsi="Arial" w:cs="Arial"/>
-          <w:color w:val="000000"/>
-          <w:u w:val="single"/>
-          <w:lang w:eastAsia="es-CO"/>
-        </w:rPr>
-        <w:t xml:space="preserve"> </w:t>
-      </w:r>
-      <w:proofErr w:type="spellStart"/>
-      <w:r>
-        <w:rPr>
-          <w:rFonts w:ascii="Arial" w:eastAsia="Times New Roman" w:hAnsi="Arial" w:cs="Arial"/>
-          <w:color w:val="000000"/>
-          <w:u w:val="single"/>
-          <w:lang w:eastAsia="es-CO"/>
-        </w:rPr>
-        <w:t>requirements</w:t>
-      </w:r>
-      <w:proofErr w:type="spellEnd"/>
-      <w:r>
-        <w:rPr>
-          <w:rFonts w:ascii="Arial" w:eastAsia="Times New Roman" w:hAnsi="Arial" w:cs="Arial"/>
-          <w:color w:val="000000"/>
-          <w:u w:val="single"/>
-          <w:lang w:eastAsia="es-CO"/>
-        </w:rPr>
-        <w:t>:</w:t>
+        <w:t>Non Functional requirements:</w:t>
       </w:r>
     </w:p>
     <w:p>
@@ -5900,7 +5023,6 @@
                 <w:lang w:eastAsia="es-CO"/>
               </w:rPr>
             </w:pPr>
-            <w:proofErr w:type="spellStart"/>
             <w:r>
               <w:rPr>
                 <w:rFonts w:ascii="Arial" w:eastAsia="Times New Roman" w:hAnsi="Arial" w:cs="Arial"/>
@@ -5909,7 +5031,6 @@
               </w:rPr>
               <w:t>name</w:t>
             </w:r>
-            <w:proofErr w:type="spellEnd"/>
           </w:p>
         </w:tc>
         <w:tc>
@@ -5978,7 +5099,6 @@
                 <w:lang w:eastAsia="es-CO"/>
               </w:rPr>
             </w:pPr>
-            <w:proofErr w:type="spellStart"/>
             <w:r>
               <w:rPr>
                 <w:rFonts w:ascii="Arial" w:eastAsia="Times New Roman" w:hAnsi="Arial" w:cs="Arial"/>
@@ -5987,7 +5107,6 @@
               </w:rPr>
               <w:t>summary</w:t>
             </w:r>
-            <w:proofErr w:type="spellEnd"/>
           </w:p>
         </w:tc>
         <w:tc>
@@ -6023,16 +5142,7 @@
                 <w:color w:val="000000"/>
                 <w:lang w:val="en-US" w:eastAsia="es-CO"/>
               </w:rPr>
-              <w:t xml:space="preserve">The program must only read the selected dataset </w:t>
-            </w:r>
-            <w:proofErr w:type="gramStart"/>
-            <w:r>
-              <w:rPr>
-                <w:rFonts w:ascii="Arial" w:eastAsia="Times New Roman" w:hAnsi="Arial" w:cs="Arial"/>
-                <w:color w:val="000000"/>
-                <w:lang w:val="en-US" w:eastAsia="es-CO"/>
-              </w:rPr>
-              <w:t>in</w:t>
+              <w:t>The program must only read the selected dataset in</w:t>
             </w:r>
             <w:r>
               <w:rPr>
@@ -6048,16 +5158,7 @@
                 <w:color w:val="000000"/>
                 <w:lang w:val="en-US" w:eastAsia="es-CO"/>
               </w:rPr>
-              <w:t>order to</w:t>
-            </w:r>
-            <w:proofErr w:type="gramEnd"/>
-            <w:r>
-              <w:rPr>
-                <w:rFonts w:ascii="Arial" w:eastAsia="Times New Roman" w:hAnsi="Arial" w:cs="Arial"/>
-                <w:color w:val="000000"/>
-                <w:lang w:val="en-US" w:eastAsia="es-CO"/>
-              </w:rPr>
-              <w:t xml:space="preserve"> run properly.</w:t>
+              <w:t>order to run properly.</w:t>
             </w:r>
           </w:p>
         </w:tc>
@@ -6196,6 +5297,345 @@
     </w:p>
     <w:p>
       <w:pPr>
+        <w:spacing w:after="0" w:line="480" w:lineRule="auto"/>
+        <w:rPr>
+          <w:rFonts w:ascii="Times New Roman" w:eastAsia="Times New Roman" w:hAnsi="Times New Roman" w:cs="Times New Roman"/>
+          <w:sz w:val="24"/>
+          <w:szCs w:val="24"/>
+          <w:lang w:eastAsia="es-CO"/>
+        </w:rPr>
+      </w:pPr>
+    </w:p>
+    <w:tbl>
+      <w:tblPr>
+        <w:tblW w:w="0" w:type="auto"/>
+        <w:tblCellMar>
+          <w:top w:w="15" w:type="dxa"/>
+          <w:left w:w="15" w:type="dxa"/>
+          <w:bottom w:w="15" w:type="dxa"/>
+          <w:right w:w="15" w:type="dxa"/>
+        </w:tblCellMar>
+        <w:tblLook w:val="04A0" w:firstRow="1" w:lastRow="0" w:firstColumn="1" w:lastColumn="0" w:noHBand="0" w:noVBand="1"/>
+      </w:tblPr>
+      <w:tblGrid>
+        <w:gridCol w:w="1105"/>
+        <w:gridCol w:w="4982"/>
+      </w:tblGrid>
+      <w:tr>
+        <w:tc>
+          <w:tcPr>
+            <w:tcW w:w="0" w:type="auto"/>
+            <w:tcBorders>
+              <w:top w:val="single" w:sz="8" w:space="0" w:color="000000"/>
+              <w:left w:val="single" w:sz="8" w:space="0" w:color="000000"/>
+              <w:bottom w:val="single" w:sz="8" w:space="0" w:color="000000"/>
+              <w:right w:val="single" w:sz="8" w:space="0" w:color="000000"/>
+            </w:tcBorders>
+            <w:tcMar>
+              <w:top w:w="100" w:type="dxa"/>
+              <w:left w:w="100" w:type="dxa"/>
+              <w:bottom w:w="100" w:type="dxa"/>
+              <w:right w:w="100" w:type="dxa"/>
+            </w:tcMar>
+            <w:hideMark/>
+          </w:tcPr>
+          <w:p>
+            <w:pPr>
+              <w:spacing w:after="0" w:line="480" w:lineRule="auto"/>
+              <w:rPr>
+                <w:rFonts w:ascii="Times New Roman" w:eastAsia="Times New Roman" w:hAnsi="Times New Roman" w:cs="Times New Roman"/>
+                <w:sz w:val="24"/>
+                <w:szCs w:val="24"/>
+                <w:lang w:eastAsia="es-CO"/>
+              </w:rPr>
+            </w:pPr>
+            <w:r>
+              <w:rPr>
+                <w:rFonts w:ascii="Arial" w:eastAsia="Times New Roman" w:hAnsi="Arial" w:cs="Arial"/>
+                <w:color w:val="000000"/>
+                <w:lang w:eastAsia="es-CO"/>
+              </w:rPr>
+              <w:t>name</w:t>
+            </w:r>
+          </w:p>
+        </w:tc>
+        <w:tc>
+          <w:tcPr>
+            <w:tcW w:w="0" w:type="auto"/>
+            <w:tcBorders>
+              <w:top w:val="single" w:sz="8" w:space="0" w:color="000000"/>
+              <w:left w:val="single" w:sz="8" w:space="0" w:color="000000"/>
+              <w:bottom w:val="single" w:sz="8" w:space="0" w:color="000000"/>
+              <w:right w:val="single" w:sz="8" w:space="0" w:color="000000"/>
+            </w:tcBorders>
+            <w:tcMar>
+              <w:top w:w="100" w:type="dxa"/>
+              <w:left w:w="100" w:type="dxa"/>
+              <w:bottom w:w="100" w:type="dxa"/>
+              <w:right w:w="100" w:type="dxa"/>
+            </w:tcMar>
+            <w:hideMark/>
+          </w:tcPr>
+          <w:p>
+            <w:pPr>
+              <w:spacing w:after="0" w:line="480" w:lineRule="auto"/>
+              <w:rPr>
+                <w:rFonts w:ascii="Times New Roman" w:eastAsia="Times New Roman" w:hAnsi="Times New Roman" w:cs="Times New Roman"/>
+                <w:sz w:val="24"/>
+                <w:szCs w:val="24"/>
+                <w:lang w:eastAsia="es-CO"/>
+              </w:rPr>
+            </w:pPr>
+            <w:r>
+              <w:rPr>
+                <w:rFonts w:ascii="Arial" w:eastAsia="Times New Roman" w:hAnsi="Arial" w:cs="Arial"/>
+                <w:color w:val="000000"/>
+                <w:lang w:eastAsia="es-CO"/>
+              </w:rPr>
+              <w:t>NFR</w:t>
+            </w:r>
+            <w:r>
+              <w:rPr>
+                <w:rFonts w:ascii="Arial" w:eastAsia="Times New Roman" w:hAnsi="Arial" w:cs="Arial"/>
+                <w:color w:val="000000"/>
+                <w:lang w:eastAsia="es-CO"/>
+              </w:rPr>
+              <w:t>2</w:t>
+            </w:r>
+            <w:r>
+              <w:rPr>
+                <w:rFonts w:ascii="Arial" w:eastAsia="Times New Roman" w:hAnsi="Arial" w:cs="Arial"/>
+                <w:color w:val="000000"/>
+                <w:lang w:eastAsia="es-CO"/>
+              </w:rPr>
+              <w:t>.</w:t>
+            </w:r>
+            <w:r>
+              <w:rPr>
+                <w:rFonts w:ascii="Arial" w:eastAsia="Times New Roman" w:hAnsi="Arial" w:cs="Arial"/>
+                <w:color w:val="000000"/>
+                <w:lang w:eastAsia="es-CO"/>
+              </w:rPr>
+              <w:t>Programming language</w:t>
+            </w:r>
+          </w:p>
+        </w:tc>
+      </w:tr>
+      <w:tr>
+        <w:tc>
+          <w:tcPr>
+            <w:tcW w:w="0" w:type="auto"/>
+            <w:tcBorders>
+              <w:top w:val="single" w:sz="8" w:space="0" w:color="000000"/>
+              <w:left w:val="single" w:sz="8" w:space="0" w:color="000000"/>
+              <w:bottom w:val="single" w:sz="8" w:space="0" w:color="000000"/>
+              <w:right w:val="single" w:sz="8" w:space="0" w:color="000000"/>
+            </w:tcBorders>
+            <w:tcMar>
+              <w:top w:w="100" w:type="dxa"/>
+              <w:left w:w="100" w:type="dxa"/>
+              <w:bottom w:w="100" w:type="dxa"/>
+              <w:right w:w="100" w:type="dxa"/>
+            </w:tcMar>
+            <w:hideMark/>
+          </w:tcPr>
+          <w:p>
+            <w:pPr>
+              <w:spacing w:after="0" w:line="480" w:lineRule="auto"/>
+              <w:rPr>
+                <w:rFonts w:ascii="Times New Roman" w:eastAsia="Times New Roman" w:hAnsi="Times New Roman" w:cs="Times New Roman"/>
+                <w:sz w:val="24"/>
+                <w:szCs w:val="24"/>
+                <w:lang w:eastAsia="es-CO"/>
+              </w:rPr>
+            </w:pPr>
+            <w:r>
+              <w:rPr>
+                <w:rFonts w:ascii="Arial" w:eastAsia="Times New Roman" w:hAnsi="Arial" w:cs="Arial"/>
+                <w:color w:val="000000"/>
+                <w:lang w:eastAsia="es-CO"/>
+              </w:rPr>
+              <w:t>summary</w:t>
+            </w:r>
+          </w:p>
+        </w:tc>
+        <w:tc>
+          <w:tcPr>
+            <w:tcW w:w="0" w:type="auto"/>
+            <w:tcBorders>
+              <w:top w:val="single" w:sz="8" w:space="0" w:color="000000"/>
+              <w:left w:val="single" w:sz="8" w:space="0" w:color="000000"/>
+              <w:bottom w:val="single" w:sz="8" w:space="0" w:color="000000"/>
+              <w:right w:val="single" w:sz="8" w:space="0" w:color="000000"/>
+            </w:tcBorders>
+            <w:tcMar>
+              <w:top w:w="100" w:type="dxa"/>
+              <w:left w:w="100" w:type="dxa"/>
+              <w:bottom w:w="100" w:type="dxa"/>
+              <w:right w:w="100" w:type="dxa"/>
+            </w:tcMar>
+            <w:hideMark/>
+          </w:tcPr>
+          <w:p>
+            <w:pPr>
+              <w:spacing w:after="0" w:line="480" w:lineRule="auto"/>
+              <w:rPr>
+                <w:rFonts w:ascii="Times New Roman" w:eastAsia="Times New Roman" w:hAnsi="Times New Roman" w:cs="Times New Roman"/>
+                <w:sz w:val="24"/>
+                <w:szCs w:val="24"/>
+                <w:lang w:val="en-US" w:eastAsia="es-CO"/>
+              </w:rPr>
+            </w:pPr>
+            <w:r>
+              <w:rPr>
+                <w:rFonts w:ascii="Arial" w:eastAsia="Times New Roman" w:hAnsi="Arial" w:cs="Arial"/>
+                <w:color w:val="000000"/>
+                <w:lang w:val="en-US" w:eastAsia="es-CO"/>
+              </w:rPr>
+              <w:t xml:space="preserve">The program must </w:t>
+            </w:r>
+            <w:r>
+              <w:rPr>
+                <w:rFonts w:ascii="Arial" w:eastAsia="Times New Roman" w:hAnsi="Arial" w:cs="Arial"/>
+                <w:color w:val="000000"/>
+                <w:lang w:val="en-US" w:eastAsia="es-CO"/>
+              </w:rPr>
+              <w:t>be written in the C# language</w:t>
+            </w:r>
+            <w:r>
+              <w:rPr>
+                <w:rFonts w:ascii="Arial" w:eastAsia="Times New Roman" w:hAnsi="Arial" w:cs="Arial"/>
+                <w:color w:val="000000"/>
+                <w:lang w:val="en-US" w:eastAsia="es-CO"/>
+              </w:rPr>
+              <w:t>.</w:t>
+            </w:r>
+          </w:p>
+        </w:tc>
+      </w:tr>
+      <w:tr>
+        <w:tc>
+          <w:tcPr>
+            <w:tcW w:w="0" w:type="auto"/>
+            <w:tcBorders>
+              <w:top w:val="single" w:sz="8" w:space="0" w:color="000000"/>
+              <w:left w:val="single" w:sz="8" w:space="0" w:color="000000"/>
+              <w:bottom w:val="single" w:sz="8" w:space="0" w:color="000000"/>
+              <w:right w:val="single" w:sz="8" w:space="0" w:color="000000"/>
+            </w:tcBorders>
+            <w:tcMar>
+              <w:top w:w="100" w:type="dxa"/>
+              <w:left w:w="100" w:type="dxa"/>
+              <w:bottom w:w="100" w:type="dxa"/>
+              <w:right w:w="100" w:type="dxa"/>
+            </w:tcMar>
+            <w:hideMark/>
+          </w:tcPr>
+          <w:p>
+            <w:pPr>
+              <w:spacing w:after="0" w:line="480" w:lineRule="auto"/>
+              <w:rPr>
+                <w:rFonts w:ascii="Times New Roman" w:eastAsia="Times New Roman" w:hAnsi="Times New Roman" w:cs="Times New Roman"/>
+                <w:sz w:val="24"/>
+                <w:szCs w:val="24"/>
+                <w:lang w:val="en-US" w:eastAsia="es-CO"/>
+              </w:rPr>
+            </w:pPr>
+          </w:p>
+        </w:tc>
+        <w:tc>
+          <w:tcPr>
+            <w:tcW w:w="0" w:type="auto"/>
+            <w:tcBorders>
+              <w:top w:val="single" w:sz="8" w:space="0" w:color="000000"/>
+              <w:left w:val="single" w:sz="8" w:space="0" w:color="000000"/>
+              <w:bottom w:val="single" w:sz="8" w:space="0" w:color="000000"/>
+              <w:right w:val="single" w:sz="8" w:space="0" w:color="000000"/>
+            </w:tcBorders>
+            <w:tcMar>
+              <w:top w:w="100" w:type="dxa"/>
+              <w:left w:w="100" w:type="dxa"/>
+              <w:bottom w:w="100" w:type="dxa"/>
+              <w:right w:w="100" w:type="dxa"/>
+            </w:tcMar>
+            <w:hideMark/>
+          </w:tcPr>
+          <w:p>
+            <w:pPr>
+              <w:spacing w:after="0" w:line="480" w:lineRule="auto"/>
+              <w:rPr>
+                <w:rFonts w:ascii="Times New Roman" w:eastAsia="Times New Roman" w:hAnsi="Times New Roman" w:cs="Times New Roman"/>
+                <w:sz w:val="24"/>
+                <w:szCs w:val="24"/>
+                <w:lang w:val="en-US" w:eastAsia="es-CO"/>
+              </w:rPr>
+            </w:pPr>
+          </w:p>
+        </w:tc>
+      </w:tr>
+      <w:tr>
+        <w:tc>
+          <w:tcPr>
+            <w:tcW w:w="0" w:type="auto"/>
+            <w:tcBorders>
+              <w:top w:val="single" w:sz="8" w:space="0" w:color="000000"/>
+              <w:left w:val="single" w:sz="8" w:space="0" w:color="000000"/>
+              <w:bottom w:val="single" w:sz="8" w:space="0" w:color="000000"/>
+              <w:right w:val="single" w:sz="8" w:space="0" w:color="000000"/>
+            </w:tcBorders>
+            <w:tcMar>
+              <w:top w:w="100" w:type="dxa"/>
+              <w:left w:w="100" w:type="dxa"/>
+              <w:bottom w:w="100" w:type="dxa"/>
+              <w:right w:w="100" w:type="dxa"/>
+            </w:tcMar>
+            <w:hideMark/>
+          </w:tcPr>
+          <w:p>
+            <w:pPr>
+              <w:spacing w:after="0" w:line="480" w:lineRule="auto"/>
+              <w:rPr>
+                <w:rFonts w:ascii="Times New Roman" w:eastAsia="Times New Roman" w:hAnsi="Times New Roman" w:cs="Times New Roman"/>
+                <w:sz w:val="24"/>
+                <w:szCs w:val="24"/>
+                <w:lang w:val="en-US" w:eastAsia="es-CO"/>
+              </w:rPr>
+            </w:pPr>
+          </w:p>
+        </w:tc>
+        <w:tc>
+          <w:tcPr>
+            <w:tcW w:w="0" w:type="auto"/>
+            <w:tcBorders>
+              <w:top w:val="single" w:sz="8" w:space="0" w:color="000000"/>
+              <w:left w:val="single" w:sz="8" w:space="0" w:color="000000"/>
+              <w:bottom w:val="single" w:sz="8" w:space="0" w:color="000000"/>
+              <w:right w:val="single" w:sz="8" w:space="0" w:color="000000"/>
+            </w:tcBorders>
+            <w:tcMar>
+              <w:top w:w="100" w:type="dxa"/>
+              <w:left w:w="100" w:type="dxa"/>
+              <w:bottom w:w="100" w:type="dxa"/>
+              <w:right w:w="100" w:type="dxa"/>
+            </w:tcMar>
+            <w:hideMark/>
+          </w:tcPr>
+          <w:p>
+            <w:pPr>
+              <w:spacing w:after="0" w:line="480" w:lineRule="auto"/>
+              <w:rPr>
+                <w:rFonts w:ascii="Times New Roman" w:eastAsia="Times New Roman" w:hAnsi="Times New Roman" w:cs="Times New Roman"/>
+                <w:sz w:val="24"/>
+                <w:szCs w:val="24"/>
+                <w:lang w:val="en-US" w:eastAsia="es-CO"/>
+              </w:rPr>
+            </w:pPr>
+          </w:p>
+        </w:tc>
+      </w:tr>
+    </w:tbl>
+    <w:p>
+      <w:pPr>
         <w:spacing w:after="240" w:line="480" w:lineRule="auto"/>
         <w:rPr>
           <w:rFonts w:ascii="Times New Roman" w:eastAsia="Times New Roman" w:hAnsi="Times New Roman" w:cs="Times New Roman"/>
@@ -6218,6 +5658,345 @@
     </w:p>
     <w:p>
       <w:pPr>
+        <w:spacing w:after="0" w:line="480" w:lineRule="auto"/>
+        <w:rPr>
+          <w:rFonts w:ascii="Times New Roman" w:eastAsia="Times New Roman" w:hAnsi="Times New Roman" w:cs="Times New Roman"/>
+          <w:sz w:val="24"/>
+          <w:szCs w:val="24"/>
+          <w:lang w:eastAsia="es-CO"/>
+        </w:rPr>
+      </w:pPr>
+    </w:p>
+    <w:tbl>
+      <w:tblPr>
+        <w:tblW w:w="0" w:type="auto"/>
+        <w:tblCellMar>
+          <w:top w:w="15" w:type="dxa"/>
+          <w:left w:w="15" w:type="dxa"/>
+          <w:bottom w:w="15" w:type="dxa"/>
+          <w:right w:w="15" w:type="dxa"/>
+        </w:tblCellMar>
+        <w:tblLook w:val="04A0" w:firstRow="1" w:lastRow="0" w:firstColumn="1" w:lastColumn="0" w:noHBand="0" w:noVBand="1"/>
+      </w:tblPr>
+      <w:tblGrid>
+        <w:gridCol w:w="1105"/>
+        <w:gridCol w:w="6045"/>
+      </w:tblGrid>
+      <w:tr>
+        <w:tc>
+          <w:tcPr>
+            <w:tcW w:w="0" w:type="auto"/>
+            <w:tcBorders>
+              <w:top w:val="single" w:sz="8" w:space="0" w:color="000000"/>
+              <w:left w:val="single" w:sz="8" w:space="0" w:color="000000"/>
+              <w:bottom w:val="single" w:sz="8" w:space="0" w:color="000000"/>
+              <w:right w:val="single" w:sz="8" w:space="0" w:color="000000"/>
+            </w:tcBorders>
+            <w:tcMar>
+              <w:top w:w="100" w:type="dxa"/>
+              <w:left w:w="100" w:type="dxa"/>
+              <w:bottom w:w="100" w:type="dxa"/>
+              <w:right w:w="100" w:type="dxa"/>
+            </w:tcMar>
+            <w:hideMark/>
+          </w:tcPr>
+          <w:p>
+            <w:pPr>
+              <w:spacing w:after="0" w:line="480" w:lineRule="auto"/>
+              <w:rPr>
+                <w:rFonts w:ascii="Times New Roman" w:eastAsia="Times New Roman" w:hAnsi="Times New Roman" w:cs="Times New Roman"/>
+                <w:sz w:val="24"/>
+                <w:szCs w:val="24"/>
+                <w:lang w:eastAsia="es-CO"/>
+              </w:rPr>
+            </w:pPr>
+            <w:r>
+              <w:rPr>
+                <w:rFonts w:ascii="Arial" w:eastAsia="Times New Roman" w:hAnsi="Arial" w:cs="Arial"/>
+                <w:color w:val="000000"/>
+                <w:lang w:eastAsia="es-CO"/>
+              </w:rPr>
+              <w:t>name</w:t>
+            </w:r>
+          </w:p>
+        </w:tc>
+        <w:tc>
+          <w:tcPr>
+            <w:tcW w:w="0" w:type="auto"/>
+            <w:tcBorders>
+              <w:top w:val="single" w:sz="8" w:space="0" w:color="000000"/>
+              <w:left w:val="single" w:sz="8" w:space="0" w:color="000000"/>
+              <w:bottom w:val="single" w:sz="8" w:space="0" w:color="000000"/>
+              <w:right w:val="single" w:sz="8" w:space="0" w:color="000000"/>
+            </w:tcBorders>
+            <w:tcMar>
+              <w:top w:w="100" w:type="dxa"/>
+              <w:left w:w="100" w:type="dxa"/>
+              <w:bottom w:w="100" w:type="dxa"/>
+              <w:right w:w="100" w:type="dxa"/>
+            </w:tcMar>
+            <w:hideMark/>
+          </w:tcPr>
+          <w:p>
+            <w:pPr>
+              <w:spacing w:after="0" w:line="480" w:lineRule="auto"/>
+              <w:rPr>
+                <w:rFonts w:ascii="Times New Roman" w:eastAsia="Times New Roman" w:hAnsi="Times New Roman" w:cs="Times New Roman"/>
+                <w:sz w:val="24"/>
+                <w:szCs w:val="24"/>
+                <w:lang w:eastAsia="es-CO"/>
+              </w:rPr>
+            </w:pPr>
+            <w:r>
+              <w:rPr>
+                <w:rFonts w:ascii="Arial" w:eastAsia="Times New Roman" w:hAnsi="Arial" w:cs="Arial"/>
+                <w:color w:val="000000"/>
+                <w:lang w:eastAsia="es-CO"/>
+              </w:rPr>
+              <w:t>NFR</w:t>
+            </w:r>
+            <w:r>
+              <w:rPr>
+                <w:rFonts w:ascii="Arial" w:eastAsia="Times New Roman" w:hAnsi="Arial" w:cs="Arial"/>
+                <w:color w:val="000000"/>
+                <w:lang w:eastAsia="es-CO"/>
+              </w:rPr>
+              <w:t>3</w:t>
+            </w:r>
+            <w:r>
+              <w:rPr>
+                <w:rFonts w:ascii="Arial" w:eastAsia="Times New Roman" w:hAnsi="Arial" w:cs="Arial"/>
+                <w:color w:val="000000"/>
+                <w:lang w:eastAsia="es-CO"/>
+              </w:rPr>
+              <w:t>.</w:t>
+            </w:r>
+            <w:r>
+              <w:rPr>
+                <w:rFonts w:ascii="Arial" w:eastAsia="Times New Roman" w:hAnsi="Arial" w:cs="Arial"/>
+                <w:color w:val="000000"/>
+                <w:lang w:eastAsia="es-CO"/>
+              </w:rPr>
+              <w:t>Framework</w:t>
+            </w:r>
+          </w:p>
+        </w:tc>
+      </w:tr>
+      <w:tr>
+        <w:tc>
+          <w:tcPr>
+            <w:tcW w:w="0" w:type="auto"/>
+            <w:tcBorders>
+              <w:top w:val="single" w:sz="8" w:space="0" w:color="000000"/>
+              <w:left w:val="single" w:sz="8" w:space="0" w:color="000000"/>
+              <w:bottom w:val="single" w:sz="8" w:space="0" w:color="000000"/>
+              <w:right w:val="single" w:sz="8" w:space="0" w:color="000000"/>
+            </w:tcBorders>
+            <w:tcMar>
+              <w:top w:w="100" w:type="dxa"/>
+              <w:left w:w="100" w:type="dxa"/>
+              <w:bottom w:w="100" w:type="dxa"/>
+              <w:right w:w="100" w:type="dxa"/>
+            </w:tcMar>
+            <w:hideMark/>
+          </w:tcPr>
+          <w:p>
+            <w:pPr>
+              <w:spacing w:after="0" w:line="480" w:lineRule="auto"/>
+              <w:rPr>
+                <w:rFonts w:ascii="Times New Roman" w:eastAsia="Times New Roman" w:hAnsi="Times New Roman" w:cs="Times New Roman"/>
+                <w:sz w:val="24"/>
+                <w:szCs w:val="24"/>
+                <w:lang w:eastAsia="es-CO"/>
+              </w:rPr>
+            </w:pPr>
+            <w:r>
+              <w:rPr>
+                <w:rFonts w:ascii="Arial" w:eastAsia="Times New Roman" w:hAnsi="Arial" w:cs="Arial"/>
+                <w:color w:val="000000"/>
+                <w:lang w:eastAsia="es-CO"/>
+              </w:rPr>
+              <w:t>summary</w:t>
+            </w:r>
+          </w:p>
+        </w:tc>
+        <w:tc>
+          <w:tcPr>
+            <w:tcW w:w="0" w:type="auto"/>
+            <w:tcBorders>
+              <w:top w:val="single" w:sz="8" w:space="0" w:color="000000"/>
+              <w:left w:val="single" w:sz="8" w:space="0" w:color="000000"/>
+              <w:bottom w:val="single" w:sz="8" w:space="0" w:color="000000"/>
+              <w:right w:val="single" w:sz="8" w:space="0" w:color="000000"/>
+            </w:tcBorders>
+            <w:tcMar>
+              <w:top w:w="100" w:type="dxa"/>
+              <w:left w:w="100" w:type="dxa"/>
+              <w:bottom w:w="100" w:type="dxa"/>
+              <w:right w:w="100" w:type="dxa"/>
+            </w:tcMar>
+            <w:hideMark/>
+          </w:tcPr>
+          <w:p>
+            <w:pPr>
+              <w:spacing w:after="0" w:line="480" w:lineRule="auto"/>
+              <w:rPr>
+                <w:rFonts w:ascii="Times New Roman" w:eastAsia="Times New Roman" w:hAnsi="Times New Roman" w:cs="Times New Roman"/>
+                <w:sz w:val="24"/>
+                <w:szCs w:val="24"/>
+                <w:lang w:val="en-US" w:eastAsia="es-CO"/>
+              </w:rPr>
+            </w:pPr>
+            <w:r>
+              <w:rPr>
+                <w:rFonts w:ascii="Arial" w:eastAsia="Times New Roman" w:hAnsi="Arial" w:cs="Arial"/>
+                <w:color w:val="000000"/>
+                <w:lang w:val="en-US" w:eastAsia="es-CO"/>
+              </w:rPr>
+              <w:t xml:space="preserve">The program </w:t>
+            </w:r>
+            <w:r>
+              <w:rPr>
+                <w:rFonts w:ascii="Arial" w:eastAsia="Times New Roman" w:hAnsi="Arial" w:cs="Arial"/>
+                <w:color w:val="000000"/>
+                <w:lang w:val="en-US" w:eastAsia="es-CO"/>
+              </w:rPr>
+              <w:t>must be developed using the .NET framework</w:t>
+            </w:r>
+            <w:r>
+              <w:rPr>
+                <w:rFonts w:ascii="Arial" w:eastAsia="Times New Roman" w:hAnsi="Arial" w:cs="Arial"/>
+                <w:color w:val="000000"/>
+                <w:lang w:val="en-US" w:eastAsia="es-CO"/>
+              </w:rPr>
+              <w:t>.</w:t>
+            </w:r>
+          </w:p>
+        </w:tc>
+      </w:tr>
+      <w:tr>
+        <w:tc>
+          <w:tcPr>
+            <w:tcW w:w="0" w:type="auto"/>
+            <w:tcBorders>
+              <w:top w:val="single" w:sz="8" w:space="0" w:color="000000"/>
+              <w:left w:val="single" w:sz="8" w:space="0" w:color="000000"/>
+              <w:bottom w:val="single" w:sz="8" w:space="0" w:color="000000"/>
+              <w:right w:val="single" w:sz="8" w:space="0" w:color="000000"/>
+            </w:tcBorders>
+            <w:tcMar>
+              <w:top w:w="100" w:type="dxa"/>
+              <w:left w:w="100" w:type="dxa"/>
+              <w:bottom w:w="100" w:type="dxa"/>
+              <w:right w:w="100" w:type="dxa"/>
+            </w:tcMar>
+            <w:hideMark/>
+          </w:tcPr>
+          <w:p>
+            <w:pPr>
+              <w:spacing w:after="0" w:line="480" w:lineRule="auto"/>
+              <w:rPr>
+                <w:rFonts w:ascii="Times New Roman" w:eastAsia="Times New Roman" w:hAnsi="Times New Roman" w:cs="Times New Roman"/>
+                <w:sz w:val="24"/>
+                <w:szCs w:val="24"/>
+                <w:lang w:val="en-US" w:eastAsia="es-CO"/>
+              </w:rPr>
+            </w:pPr>
+          </w:p>
+        </w:tc>
+        <w:tc>
+          <w:tcPr>
+            <w:tcW w:w="0" w:type="auto"/>
+            <w:tcBorders>
+              <w:top w:val="single" w:sz="8" w:space="0" w:color="000000"/>
+              <w:left w:val="single" w:sz="8" w:space="0" w:color="000000"/>
+              <w:bottom w:val="single" w:sz="8" w:space="0" w:color="000000"/>
+              <w:right w:val="single" w:sz="8" w:space="0" w:color="000000"/>
+            </w:tcBorders>
+            <w:tcMar>
+              <w:top w:w="100" w:type="dxa"/>
+              <w:left w:w="100" w:type="dxa"/>
+              <w:bottom w:w="100" w:type="dxa"/>
+              <w:right w:w="100" w:type="dxa"/>
+            </w:tcMar>
+            <w:hideMark/>
+          </w:tcPr>
+          <w:p>
+            <w:pPr>
+              <w:spacing w:after="0" w:line="480" w:lineRule="auto"/>
+              <w:rPr>
+                <w:rFonts w:ascii="Times New Roman" w:eastAsia="Times New Roman" w:hAnsi="Times New Roman" w:cs="Times New Roman"/>
+                <w:sz w:val="24"/>
+                <w:szCs w:val="24"/>
+                <w:lang w:val="en-US" w:eastAsia="es-CO"/>
+              </w:rPr>
+            </w:pPr>
+          </w:p>
+        </w:tc>
+      </w:tr>
+      <w:tr>
+        <w:tc>
+          <w:tcPr>
+            <w:tcW w:w="0" w:type="auto"/>
+            <w:tcBorders>
+              <w:top w:val="single" w:sz="8" w:space="0" w:color="000000"/>
+              <w:left w:val="single" w:sz="8" w:space="0" w:color="000000"/>
+              <w:bottom w:val="single" w:sz="8" w:space="0" w:color="000000"/>
+              <w:right w:val="single" w:sz="8" w:space="0" w:color="000000"/>
+            </w:tcBorders>
+            <w:tcMar>
+              <w:top w:w="100" w:type="dxa"/>
+              <w:left w:w="100" w:type="dxa"/>
+              <w:bottom w:w="100" w:type="dxa"/>
+              <w:right w:w="100" w:type="dxa"/>
+            </w:tcMar>
+            <w:hideMark/>
+          </w:tcPr>
+          <w:p>
+            <w:pPr>
+              <w:spacing w:after="0" w:line="480" w:lineRule="auto"/>
+              <w:rPr>
+                <w:rFonts w:ascii="Times New Roman" w:eastAsia="Times New Roman" w:hAnsi="Times New Roman" w:cs="Times New Roman"/>
+                <w:sz w:val="24"/>
+                <w:szCs w:val="24"/>
+                <w:lang w:val="en-US" w:eastAsia="es-CO"/>
+              </w:rPr>
+            </w:pPr>
+          </w:p>
+        </w:tc>
+        <w:tc>
+          <w:tcPr>
+            <w:tcW w:w="0" w:type="auto"/>
+            <w:tcBorders>
+              <w:top w:val="single" w:sz="8" w:space="0" w:color="000000"/>
+              <w:left w:val="single" w:sz="8" w:space="0" w:color="000000"/>
+              <w:bottom w:val="single" w:sz="8" w:space="0" w:color="000000"/>
+              <w:right w:val="single" w:sz="8" w:space="0" w:color="000000"/>
+            </w:tcBorders>
+            <w:tcMar>
+              <w:top w:w="100" w:type="dxa"/>
+              <w:left w:w="100" w:type="dxa"/>
+              <w:bottom w:w="100" w:type="dxa"/>
+              <w:right w:w="100" w:type="dxa"/>
+            </w:tcMar>
+            <w:hideMark/>
+          </w:tcPr>
+          <w:p>
+            <w:pPr>
+              <w:spacing w:after="0" w:line="480" w:lineRule="auto"/>
+              <w:rPr>
+                <w:rFonts w:ascii="Times New Roman" w:eastAsia="Times New Roman" w:hAnsi="Times New Roman" w:cs="Times New Roman"/>
+                <w:sz w:val="24"/>
+                <w:szCs w:val="24"/>
+                <w:lang w:val="en-US" w:eastAsia="es-CO"/>
+              </w:rPr>
+            </w:pPr>
+          </w:p>
+        </w:tc>
+      </w:tr>
+    </w:tbl>
+    <w:p>
+      <w:pPr>
         <w:spacing w:after="240" w:line="480" w:lineRule="auto"/>
         <w:rPr>
           <w:rFonts w:ascii="Times New Roman" w:eastAsia="Times New Roman" w:hAnsi="Times New Roman" w:cs="Times New Roman"/>
@@ -6251,6 +6030,330 @@
     </w:p>
     <w:p>
       <w:pPr>
+        <w:spacing w:after="0" w:line="480" w:lineRule="auto"/>
+        <w:rPr>
+          <w:rFonts w:ascii="Times New Roman" w:eastAsia="Times New Roman" w:hAnsi="Times New Roman" w:cs="Times New Roman"/>
+          <w:sz w:val="24"/>
+          <w:szCs w:val="24"/>
+          <w:lang w:val="en-US" w:eastAsia="es-CO"/>
+        </w:rPr>
+      </w:pPr>
+    </w:p>
+    <w:tbl>
+      <w:tblPr>
+        <w:tblW w:w="0" w:type="auto"/>
+        <w:tblCellMar>
+          <w:top w:w="15" w:type="dxa"/>
+          <w:left w:w="15" w:type="dxa"/>
+          <w:bottom w:w="15" w:type="dxa"/>
+          <w:right w:w="15" w:type="dxa"/>
+        </w:tblCellMar>
+        <w:tblLook w:val="04A0" w:firstRow="1" w:lastRow="0" w:firstColumn="1" w:lastColumn="0" w:noHBand="0" w:noVBand="1"/>
+      </w:tblPr>
+      <w:tblGrid>
+        <w:gridCol w:w="1105"/>
+        <w:gridCol w:w="7713"/>
+      </w:tblGrid>
+      <w:tr>
+        <w:tc>
+          <w:tcPr>
+            <w:tcW w:w="0" w:type="auto"/>
+            <w:tcBorders>
+              <w:top w:val="single" w:sz="8" w:space="0" w:color="000000"/>
+              <w:left w:val="single" w:sz="8" w:space="0" w:color="000000"/>
+              <w:bottom w:val="single" w:sz="8" w:space="0" w:color="000000"/>
+              <w:right w:val="single" w:sz="8" w:space="0" w:color="000000"/>
+            </w:tcBorders>
+            <w:tcMar>
+              <w:top w:w="100" w:type="dxa"/>
+              <w:left w:w="100" w:type="dxa"/>
+              <w:bottom w:w="100" w:type="dxa"/>
+              <w:right w:w="100" w:type="dxa"/>
+            </w:tcMar>
+            <w:hideMark/>
+          </w:tcPr>
+          <w:p>
+            <w:pPr>
+              <w:spacing w:after="0" w:line="480" w:lineRule="auto"/>
+              <w:rPr>
+                <w:rFonts w:ascii="Times New Roman" w:eastAsia="Times New Roman" w:hAnsi="Times New Roman" w:cs="Times New Roman"/>
+                <w:sz w:val="24"/>
+                <w:szCs w:val="24"/>
+                <w:lang w:eastAsia="es-CO"/>
+              </w:rPr>
+            </w:pPr>
+            <w:r>
+              <w:rPr>
+                <w:rFonts w:ascii="Arial" w:eastAsia="Times New Roman" w:hAnsi="Arial" w:cs="Arial"/>
+                <w:color w:val="000000"/>
+                <w:lang w:eastAsia="es-CO"/>
+              </w:rPr>
+              <w:lastRenderedPageBreak/>
+              <w:t>name</w:t>
+            </w:r>
+          </w:p>
+        </w:tc>
+        <w:tc>
+          <w:tcPr>
+            <w:tcW w:w="0" w:type="auto"/>
+            <w:tcBorders>
+              <w:top w:val="single" w:sz="8" w:space="0" w:color="000000"/>
+              <w:left w:val="single" w:sz="8" w:space="0" w:color="000000"/>
+              <w:bottom w:val="single" w:sz="8" w:space="0" w:color="000000"/>
+              <w:right w:val="single" w:sz="8" w:space="0" w:color="000000"/>
+            </w:tcBorders>
+            <w:tcMar>
+              <w:top w:w="100" w:type="dxa"/>
+              <w:left w:w="100" w:type="dxa"/>
+              <w:bottom w:w="100" w:type="dxa"/>
+              <w:right w:w="100" w:type="dxa"/>
+            </w:tcMar>
+            <w:hideMark/>
+          </w:tcPr>
+          <w:p>
+            <w:pPr>
+              <w:spacing w:after="0" w:line="480" w:lineRule="auto"/>
+              <w:rPr>
+                <w:rFonts w:ascii="Times New Roman" w:eastAsia="Times New Roman" w:hAnsi="Times New Roman" w:cs="Times New Roman"/>
+                <w:sz w:val="24"/>
+                <w:szCs w:val="24"/>
+                <w:lang w:val="en-US" w:eastAsia="es-CO"/>
+              </w:rPr>
+            </w:pPr>
+            <w:r>
+              <w:rPr>
+                <w:rFonts w:ascii="Arial" w:eastAsia="Times New Roman" w:hAnsi="Arial" w:cs="Arial"/>
+                <w:color w:val="000000"/>
+                <w:lang w:val="en-US" w:eastAsia="es-CO"/>
+              </w:rPr>
+              <w:t>NFR</w:t>
+            </w:r>
+            <w:r>
+              <w:rPr>
+                <w:rFonts w:ascii="Arial" w:eastAsia="Times New Roman" w:hAnsi="Arial" w:cs="Arial"/>
+                <w:color w:val="000000"/>
+                <w:lang w:val="en-US" w:eastAsia="es-CO"/>
+              </w:rPr>
+              <w:t>4</w:t>
+            </w:r>
+          </w:p>
+        </w:tc>
+      </w:tr>
+      <w:tr>
+        <w:tc>
+          <w:tcPr>
+            <w:tcW w:w="0" w:type="auto"/>
+            <w:tcBorders>
+              <w:top w:val="single" w:sz="8" w:space="0" w:color="000000"/>
+              <w:left w:val="single" w:sz="8" w:space="0" w:color="000000"/>
+              <w:bottom w:val="single" w:sz="8" w:space="0" w:color="000000"/>
+              <w:right w:val="single" w:sz="8" w:space="0" w:color="000000"/>
+            </w:tcBorders>
+            <w:tcMar>
+              <w:top w:w="100" w:type="dxa"/>
+              <w:left w:w="100" w:type="dxa"/>
+              <w:bottom w:w="100" w:type="dxa"/>
+              <w:right w:w="100" w:type="dxa"/>
+            </w:tcMar>
+            <w:hideMark/>
+          </w:tcPr>
+          <w:p>
+            <w:pPr>
+              <w:spacing w:after="0" w:line="480" w:lineRule="auto"/>
+              <w:rPr>
+                <w:rFonts w:ascii="Times New Roman" w:eastAsia="Times New Roman" w:hAnsi="Times New Roman" w:cs="Times New Roman"/>
+                <w:sz w:val="24"/>
+                <w:szCs w:val="24"/>
+                <w:lang w:eastAsia="es-CO"/>
+              </w:rPr>
+            </w:pPr>
+            <w:r>
+              <w:rPr>
+                <w:rFonts w:ascii="Arial" w:eastAsia="Times New Roman" w:hAnsi="Arial" w:cs="Arial"/>
+                <w:color w:val="000000"/>
+                <w:lang w:eastAsia="es-CO"/>
+              </w:rPr>
+              <w:t>summary</w:t>
+            </w:r>
+          </w:p>
+        </w:tc>
+        <w:tc>
+          <w:tcPr>
+            <w:tcW w:w="0" w:type="auto"/>
+            <w:tcBorders>
+              <w:top w:val="single" w:sz="8" w:space="0" w:color="000000"/>
+              <w:left w:val="single" w:sz="8" w:space="0" w:color="000000"/>
+              <w:bottom w:val="single" w:sz="8" w:space="0" w:color="000000"/>
+              <w:right w:val="single" w:sz="8" w:space="0" w:color="000000"/>
+            </w:tcBorders>
+            <w:tcMar>
+              <w:top w:w="100" w:type="dxa"/>
+              <w:left w:w="100" w:type="dxa"/>
+              <w:bottom w:w="100" w:type="dxa"/>
+              <w:right w:w="100" w:type="dxa"/>
+            </w:tcMar>
+            <w:hideMark/>
+          </w:tcPr>
+          <w:p>
+            <w:pPr>
+              <w:spacing w:after="0" w:line="480" w:lineRule="auto"/>
+              <w:rPr>
+                <w:rFonts w:ascii="Times New Roman" w:eastAsia="Times New Roman" w:hAnsi="Times New Roman" w:cs="Times New Roman"/>
+                <w:sz w:val="24"/>
+                <w:szCs w:val="24"/>
+                <w:lang w:val="en-US" w:eastAsia="es-CO"/>
+              </w:rPr>
+            </w:pPr>
+            <w:r>
+              <w:rPr>
+                <w:rFonts w:ascii="Arial" w:eastAsia="Times New Roman" w:hAnsi="Arial" w:cs="Arial"/>
+                <w:color w:val="000000"/>
+                <w:lang w:val="en-US" w:eastAsia="es-CO"/>
+              </w:rPr>
+              <w:t xml:space="preserve">The </w:t>
+            </w:r>
+            <w:r>
+              <w:rPr>
+                <w:rFonts w:ascii="Arial" w:eastAsia="Times New Roman" w:hAnsi="Arial" w:cs="Arial"/>
+                <w:color w:val="000000"/>
+                <w:lang w:val="en-US" w:eastAsia="es-CO"/>
+              </w:rPr>
+              <w:t>decision tree must be implemented by us, not by using an external library</w:t>
+            </w:r>
+            <w:r>
+              <w:rPr>
+                <w:rFonts w:ascii="Arial" w:eastAsia="Times New Roman" w:hAnsi="Arial" w:cs="Arial"/>
+                <w:color w:val="000000"/>
+                <w:lang w:val="en-US" w:eastAsia="es-CO"/>
+              </w:rPr>
+              <w:t>.</w:t>
+            </w:r>
+          </w:p>
+        </w:tc>
+      </w:tr>
+      <w:tr>
+        <w:tc>
+          <w:tcPr>
+            <w:tcW w:w="0" w:type="auto"/>
+            <w:tcBorders>
+              <w:top w:val="single" w:sz="8" w:space="0" w:color="000000"/>
+              <w:left w:val="single" w:sz="8" w:space="0" w:color="000000"/>
+              <w:bottom w:val="single" w:sz="8" w:space="0" w:color="000000"/>
+              <w:right w:val="single" w:sz="8" w:space="0" w:color="000000"/>
+            </w:tcBorders>
+            <w:tcMar>
+              <w:top w:w="100" w:type="dxa"/>
+              <w:left w:w="100" w:type="dxa"/>
+              <w:bottom w:w="100" w:type="dxa"/>
+              <w:right w:w="100" w:type="dxa"/>
+            </w:tcMar>
+            <w:hideMark/>
+          </w:tcPr>
+          <w:p>
+            <w:pPr>
+              <w:spacing w:after="0" w:line="480" w:lineRule="auto"/>
+              <w:rPr>
+                <w:rFonts w:ascii="Times New Roman" w:eastAsia="Times New Roman" w:hAnsi="Times New Roman" w:cs="Times New Roman"/>
+                <w:sz w:val="24"/>
+                <w:szCs w:val="24"/>
+                <w:lang w:val="en-US" w:eastAsia="es-CO"/>
+              </w:rPr>
+            </w:pPr>
+          </w:p>
+        </w:tc>
+        <w:tc>
+          <w:tcPr>
+            <w:tcW w:w="0" w:type="auto"/>
+            <w:tcBorders>
+              <w:top w:val="single" w:sz="8" w:space="0" w:color="000000"/>
+              <w:left w:val="single" w:sz="8" w:space="0" w:color="000000"/>
+              <w:bottom w:val="single" w:sz="8" w:space="0" w:color="000000"/>
+              <w:right w:val="single" w:sz="8" w:space="0" w:color="000000"/>
+            </w:tcBorders>
+            <w:tcMar>
+              <w:top w:w="100" w:type="dxa"/>
+              <w:left w:w="100" w:type="dxa"/>
+              <w:bottom w:w="100" w:type="dxa"/>
+              <w:right w:w="100" w:type="dxa"/>
+            </w:tcMar>
+            <w:hideMark/>
+          </w:tcPr>
+          <w:p>
+            <w:pPr>
+              <w:spacing w:after="0" w:line="480" w:lineRule="auto"/>
+              <w:rPr>
+                <w:rFonts w:ascii="Times New Roman" w:eastAsia="Times New Roman" w:hAnsi="Times New Roman" w:cs="Times New Roman"/>
+                <w:sz w:val="24"/>
+                <w:szCs w:val="24"/>
+                <w:lang w:val="en-US" w:eastAsia="es-CO"/>
+              </w:rPr>
+            </w:pPr>
+          </w:p>
+        </w:tc>
+      </w:tr>
+      <w:tr>
+        <w:tc>
+          <w:tcPr>
+            <w:tcW w:w="0" w:type="auto"/>
+            <w:tcBorders>
+              <w:top w:val="single" w:sz="8" w:space="0" w:color="000000"/>
+              <w:left w:val="single" w:sz="8" w:space="0" w:color="000000"/>
+              <w:bottom w:val="single" w:sz="8" w:space="0" w:color="000000"/>
+              <w:right w:val="single" w:sz="8" w:space="0" w:color="000000"/>
+            </w:tcBorders>
+            <w:tcMar>
+              <w:top w:w="100" w:type="dxa"/>
+              <w:left w:w="100" w:type="dxa"/>
+              <w:bottom w:w="100" w:type="dxa"/>
+              <w:right w:w="100" w:type="dxa"/>
+            </w:tcMar>
+            <w:hideMark/>
+          </w:tcPr>
+          <w:p>
+            <w:pPr>
+              <w:spacing w:after="0" w:line="480" w:lineRule="auto"/>
+              <w:rPr>
+                <w:rFonts w:ascii="Times New Roman" w:eastAsia="Times New Roman" w:hAnsi="Times New Roman" w:cs="Times New Roman"/>
+                <w:sz w:val="24"/>
+                <w:szCs w:val="24"/>
+                <w:lang w:val="en-US" w:eastAsia="es-CO"/>
+              </w:rPr>
+            </w:pPr>
+          </w:p>
+        </w:tc>
+        <w:tc>
+          <w:tcPr>
+            <w:tcW w:w="0" w:type="auto"/>
+            <w:tcBorders>
+              <w:top w:val="single" w:sz="8" w:space="0" w:color="000000"/>
+              <w:left w:val="single" w:sz="8" w:space="0" w:color="000000"/>
+              <w:bottom w:val="single" w:sz="8" w:space="0" w:color="000000"/>
+              <w:right w:val="single" w:sz="8" w:space="0" w:color="000000"/>
+            </w:tcBorders>
+            <w:tcMar>
+              <w:top w:w="100" w:type="dxa"/>
+              <w:left w:w="100" w:type="dxa"/>
+              <w:bottom w:w="100" w:type="dxa"/>
+              <w:right w:w="100" w:type="dxa"/>
+            </w:tcMar>
+            <w:hideMark/>
+          </w:tcPr>
+          <w:p>
+            <w:pPr>
+              <w:spacing w:after="0" w:line="480" w:lineRule="auto"/>
+              <w:rPr>
+                <w:rFonts w:ascii="Times New Roman" w:eastAsia="Times New Roman" w:hAnsi="Times New Roman" w:cs="Times New Roman"/>
+                <w:sz w:val="24"/>
+                <w:szCs w:val="24"/>
+                <w:lang w:val="en-US" w:eastAsia="es-CO"/>
+              </w:rPr>
+            </w:pPr>
+          </w:p>
+        </w:tc>
+      </w:tr>
+    </w:tbl>
+    <w:p>
+      <w:pPr>
         <w:spacing w:after="240" w:line="480" w:lineRule="auto"/>
         <w:rPr>
           <w:rFonts w:ascii="Times New Roman" w:eastAsia="Times New Roman" w:hAnsi="Times New Roman" w:cs="Times New Roman"/>
@@ -6273,6 +6376,337 @@
     </w:p>
     <w:p>
       <w:pPr>
+        <w:spacing w:after="0" w:line="480" w:lineRule="auto"/>
+        <w:rPr>
+          <w:rFonts w:ascii="Times New Roman" w:eastAsia="Times New Roman" w:hAnsi="Times New Roman" w:cs="Times New Roman"/>
+          <w:sz w:val="24"/>
+          <w:szCs w:val="24"/>
+          <w:lang w:val="en-US" w:eastAsia="es-CO"/>
+        </w:rPr>
+      </w:pPr>
+    </w:p>
+    <w:tbl>
+      <w:tblPr>
+        <w:tblW w:w="0" w:type="auto"/>
+        <w:tblCellMar>
+          <w:top w:w="15" w:type="dxa"/>
+          <w:left w:w="15" w:type="dxa"/>
+          <w:bottom w:w="15" w:type="dxa"/>
+          <w:right w:w="15" w:type="dxa"/>
+        </w:tblCellMar>
+        <w:tblLook w:val="04A0" w:firstRow="1" w:lastRow="0" w:firstColumn="1" w:lastColumn="0" w:noHBand="0" w:noVBand="1"/>
+      </w:tblPr>
+      <w:tblGrid>
+        <w:gridCol w:w="1105"/>
+        <w:gridCol w:w="7713"/>
+      </w:tblGrid>
+      <w:tr>
+        <w:tc>
+          <w:tcPr>
+            <w:tcW w:w="0" w:type="auto"/>
+            <w:tcBorders>
+              <w:top w:val="single" w:sz="8" w:space="0" w:color="000000"/>
+              <w:left w:val="single" w:sz="8" w:space="0" w:color="000000"/>
+              <w:bottom w:val="single" w:sz="8" w:space="0" w:color="000000"/>
+              <w:right w:val="single" w:sz="8" w:space="0" w:color="000000"/>
+            </w:tcBorders>
+            <w:tcMar>
+              <w:top w:w="100" w:type="dxa"/>
+              <w:left w:w="100" w:type="dxa"/>
+              <w:bottom w:w="100" w:type="dxa"/>
+              <w:right w:w="100" w:type="dxa"/>
+            </w:tcMar>
+            <w:hideMark/>
+          </w:tcPr>
+          <w:p>
+            <w:pPr>
+              <w:spacing w:after="0" w:line="480" w:lineRule="auto"/>
+              <w:rPr>
+                <w:rFonts w:ascii="Times New Roman" w:eastAsia="Times New Roman" w:hAnsi="Times New Roman" w:cs="Times New Roman"/>
+                <w:sz w:val="24"/>
+                <w:szCs w:val="24"/>
+                <w:lang w:eastAsia="es-CO"/>
+              </w:rPr>
+            </w:pPr>
+            <w:r>
+              <w:rPr>
+                <w:rFonts w:ascii="Arial" w:eastAsia="Times New Roman" w:hAnsi="Arial" w:cs="Arial"/>
+                <w:color w:val="000000"/>
+                <w:lang w:eastAsia="es-CO"/>
+              </w:rPr>
+              <w:t>name</w:t>
+            </w:r>
+          </w:p>
+        </w:tc>
+        <w:tc>
+          <w:tcPr>
+            <w:tcW w:w="0" w:type="auto"/>
+            <w:tcBorders>
+              <w:top w:val="single" w:sz="8" w:space="0" w:color="000000"/>
+              <w:left w:val="single" w:sz="8" w:space="0" w:color="000000"/>
+              <w:bottom w:val="single" w:sz="8" w:space="0" w:color="000000"/>
+              <w:right w:val="single" w:sz="8" w:space="0" w:color="000000"/>
+            </w:tcBorders>
+            <w:tcMar>
+              <w:top w:w="100" w:type="dxa"/>
+              <w:left w:w="100" w:type="dxa"/>
+              <w:bottom w:w="100" w:type="dxa"/>
+              <w:right w:w="100" w:type="dxa"/>
+            </w:tcMar>
+            <w:hideMark/>
+          </w:tcPr>
+          <w:p>
+            <w:pPr>
+              <w:spacing w:after="0" w:line="480" w:lineRule="auto"/>
+              <w:rPr>
+                <w:rFonts w:ascii="Times New Roman" w:eastAsia="Times New Roman" w:hAnsi="Times New Roman" w:cs="Times New Roman"/>
+                <w:sz w:val="24"/>
+                <w:szCs w:val="24"/>
+                <w:lang w:val="en-US" w:eastAsia="es-CO"/>
+              </w:rPr>
+            </w:pPr>
+            <w:r>
+              <w:rPr>
+                <w:rFonts w:ascii="Arial" w:eastAsia="Times New Roman" w:hAnsi="Arial" w:cs="Arial"/>
+                <w:color w:val="000000"/>
+                <w:lang w:val="en-US" w:eastAsia="es-CO"/>
+              </w:rPr>
+              <w:t>NFR1.</w:t>
+            </w:r>
+            <w:r>
+              <w:rPr>
+                <w:rFonts w:ascii="Arial" w:eastAsia="Times New Roman" w:hAnsi="Arial" w:cs="Arial"/>
+                <w:color w:val="000000"/>
+                <w:lang w:val="en-US" w:eastAsia="es-CO"/>
+              </w:rPr>
+              <w:t>Own implementation of t</w:t>
+            </w:r>
+            <w:r>
+              <w:rPr>
+                <w:rFonts w:ascii="Arial" w:eastAsia="Times New Roman" w:hAnsi="Arial" w:cs="Arial"/>
+                <w:color w:val="000000"/>
+                <w:lang w:val="en-US" w:eastAsia="es-CO"/>
+              </w:rPr>
+              <w:t>ree</w:t>
+            </w:r>
+          </w:p>
+        </w:tc>
+      </w:tr>
+      <w:tr>
+        <w:tc>
+          <w:tcPr>
+            <w:tcW w:w="0" w:type="auto"/>
+            <w:tcBorders>
+              <w:top w:val="single" w:sz="8" w:space="0" w:color="000000"/>
+              <w:left w:val="single" w:sz="8" w:space="0" w:color="000000"/>
+              <w:bottom w:val="single" w:sz="8" w:space="0" w:color="000000"/>
+              <w:right w:val="single" w:sz="8" w:space="0" w:color="000000"/>
+            </w:tcBorders>
+            <w:tcMar>
+              <w:top w:w="100" w:type="dxa"/>
+              <w:left w:w="100" w:type="dxa"/>
+              <w:bottom w:w="100" w:type="dxa"/>
+              <w:right w:w="100" w:type="dxa"/>
+            </w:tcMar>
+            <w:hideMark/>
+          </w:tcPr>
+          <w:p>
+            <w:pPr>
+              <w:spacing w:after="0" w:line="480" w:lineRule="auto"/>
+              <w:rPr>
+                <w:rFonts w:ascii="Times New Roman" w:eastAsia="Times New Roman" w:hAnsi="Times New Roman" w:cs="Times New Roman"/>
+                <w:sz w:val="24"/>
+                <w:szCs w:val="24"/>
+                <w:lang w:eastAsia="es-CO"/>
+              </w:rPr>
+            </w:pPr>
+            <w:r>
+              <w:rPr>
+                <w:rFonts w:ascii="Arial" w:eastAsia="Times New Roman" w:hAnsi="Arial" w:cs="Arial"/>
+                <w:color w:val="000000"/>
+                <w:lang w:eastAsia="es-CO"/>
+              </w:rPr>
+              <w:t>summary</w:t>
+            </w:r>
+          </w:p>
+        </w:tc>
+        <w:tc>
+          <w:tcPr>
+            <w:tcW w:w="0" w:type="auto"/>
+            <w:tcBorders>
+              <w:top w:val="single" w:sz="8" w:space="0" w:color="000000"/>
+              <w:left w:val="single" w:sz="8" w:space="0" w:color="000000"/>
+              <w:bottom w:val="single" w:sz="8" w:space="0" w:color="000000"/>
+              <w:right w:val="single" w:sz="8" w:space="0" w:color="000000"/>
+            </w:tcBorders>
+            <w:tcMar>
+              <w:top w:w="100" w:type="dxa"/>
+              <w:left w:w="100" w:type="dxa"/>
+              <w:bottom w:w="100" w:type="dxa"/>
+              <w:right w:w="100" w:type="dxa"/>
+            </w:tcMar>
+            <w:hideMark/>
+          </w:tcPr>
+          <w:p>
+            <w:pPr>
+              <w:spacing w:after="0" w:line="480" w:lineRule="auto"/>
+              <w:rPr>
+                <w:rFonts w:ascii="Times New Roman" w:eastAsia="Times New Roman" w:hAnsi="Times New Roman" w:cs="Times New Roman"/>
+                <w:sz w:val="24"/>
+                <w:szCs w:val="24"/>
+                <w:lang w:val="en-US" w:eastAsia="es-CO"/>
+              </w:rPr>
+            </w:pPr>
+            <w:r>
+              <w:rPr>
+                <w:rFonts w:ascii="Arial" w:eastAsia="Times New Roman" w:hAnsi="Arial" w:cs="Arial"/>
+                <w:color w:val="000000"/>
+                <w:lang w:val="en-US" w:eastAsia="es-CO"/>
+              </w:rPr>
+              <w:t xml:space="preserve">The </w:t>
+            </w:r>
+            <w:r>
+              <w:rPr>
+                <w:rFonts w:ascii="Arial" w:eastAsia="Times New Roman" w:hAnsi="Arial" w:cs="Arial"/>
+                <w:color w:val="000000"/>
+                <w:lang w:val="en-US" w:eastAsia="es-CO"/>
+              </w:rPr>
+              <w:t>decision tree must be implemented by us, not by using an external library</w:t>
+            </w:r>
+            <w:r>
+              <w:rPr>
+                <w:rFonts w:ascii="Arial" w:eastAsia="Times New Roman" w:hAnsi="Arial" w:cs="Arial"/>
+                <w:color w:val="000000"/>
+                <w:lang w:val="en-US" w:eastAsia="es-CO"/>
+              </w:rPr>
+              <w:t>.</w:t>
+            </w:r>
+          </w:p>
+        </w:tc>
+      </w:tr>
+      <w:tr>
+        <w:tc>
+          <w:tcPr>
+            <w:tcW w:w="0" w:type="auto"/>
+            <w:tcBorders>
+              <w:top w:val="single" w:sz="8" w:space="0" w:color="000000"/>
+              <w:left w:val="single" w:sz="8" w:space="0" w:color="000000"/>
+              <w:bottom w:val="single" w:sz="8" w:space="0" w:color="000000"/>
+              <w:right w:val="single" w:sz="8" w:space="0" w:color="000000"/>
+            </w:tcBorders>
+            <w:tcMar>
+              <w:top w:w="100" w:type="dxa"/>
+              <w:left w:w="100" w:type="dxa"/>
+              <w:bottom w:w="100" w:type="dxa"/>
+              <w:right w:w="100" w:type="dxa"/>
+            </w:tcMar>
+            <w:hideMark/>
+          </w:tcPr>
+          <w:p>
+            <w:pPr>
+              <w:spacing w:after="0" w:line="480" w:lineRule="auto"/>
+              <w:rPr>
+                <w:rFonts w:ascii="Times New Roman" w:eastAsia="Times New Roman" w:hAnsi="Times New Roman" w:cs="Times New Roman"/>
+                <w:sz w:val="24"/>
+                <w:szCs w:val="24"/>
+                <w:lang w:val="en-US" w:eastAsia="es-CO"/>
+              </w:rPr>
+            </w:pPr>
+          </w:p>
+        </w:tc>
+        <w:tc>
+          <w:tcPr>
+            <w:tcW w:w="0" w:type="auto"/>
+            <w:tcBorders>
+              <w:top w:val="single" w:sz="8" w:space="0" w:color="000000"/>
+              <w:left w:val="single" w:sz="8" w:space="0" w:color="000000"/>
+              <w:bottom w:val="single" w:sz="8" w:space="0" w:color="000000"/>
+              <w:right w:val="single" w:sz="8" w:space="0" w:color="000000"/>
+            </w:tcBorders>
+            <w:tcMar>
+              <w:top w:w="100" w:type="dxa"/>
+              <w:left w:w="100" w:type="dxa"/>
+              <w:bottom w:w="100" w:type="dxa"/>
+              <w:right w:w="100" w:type="dxa"/>
+            </w:tcMar>
+            <w:hideMark/>
+          </w:tcPr>
+          <w:p>
+            <w:pPr>
+              <w:spacing w:after="0" w:line="480" w:lineRule="auto"/>
+              <w:rPr>
+                <w:rFonts w:ascii="Times New Roman" w:eastAsia="Times New Roman" w:hAnsi="Times New Roman" w:cs="Times New Roman"/>
+                <w:sz w:val="24"/>
+                <w:szCs w:val="24"/>
+                <w:lang w:val="en-US" w:eastAsia="es-CO"/>
+              </w:rPr>
+            </w:pPr>
+          </w:p>
+        </w:tc>
+      </w:tr>
+      <w:tr>
+        <w:tc>
+          <w:tcPr>
+            <w:tcW w:w="0" w:type="auto"/>
+            <w:tcBorders>
+              <w:top w:val="single" w:sz="8" w:space="0" w:color="000000"/>
+              <w:left w:val="single" w:sz="8" w:space="0" w:color="000000"/>
+              <w:bottom w:val="single" w:sz="8" w:space="0" w:color="000000"/>
+              <w:right w:val="single" w:sz="8" w:space="0" w:color="000000"/>
+            </w:tcBorders>
+            <w:tcMar>
+              <w:top w:w="100" w:type="dxa"/>
+              <w:left w:w="100" w:type="dxa"/>
+              <w:bottom w:w="100" w:type="dxa"/>
+              <w:right w:w="100" w:type="dxa"/>
+            </w:tcMar>
+            <w:hideMark/>
+          </w:tcPr>
+          <w:p>
+            <w:pPr>
+              <w:spacing w:after="0" w:line="480" w:lineRule="auto"/>
+              <w:rPr>
+                <w:rFonts w:ascii="Times New Roman" w:eastAsia="Times New Roman" w:hAnsi="Times New Roman" w:cs="Times New Roman"/>
+                <w:sz w:val="24"/>
+                <w:szCs w:val="24"/>
+                <w:lang w:val="en-US" w:eastAsia="es-CO"/>
+              </w:rPr>
+            </w:pPr>
+          </w:p>
+        </w:tc>
+        <w:tc>
+          <w:tcPr>
+            <w:tcW w:w="0" w:type="auto"/>
+            <w:tcBorders>
+              <w:top w:val="single" w:sz="8" w:space="0" w:color="000000"/>
+              <w:left w:val="single" w:sz="8" w:space="0" w:color="000000"/>
+              <w:bottom w:val="single" w:sz="8" w:space="0" w:color="000000"/>
+              <w:right w:val="single" w:sz="8" w:space="0" w:color="000000"/>
+            </w:tcBorders>
+            <w:tcMar>
+              <w:top w:w="100" w:type="dxa"/>
+              <w:left w:w="100" w:type="dxa"/>
+              <w:bottom w:w="100" w:type="dxa"/>
+              <w:right w:w="100" w:type="dxa"/>
+            </w:tcMar>
+            <w:hideMark/>
+          </w:tcPr>
+          <w:p>
+            <w:pPr>
+              <w:spacing w:after="0" w:line="480" w:lineRule="auto"/>
+              <w:rPr>
+                <w:rFonts w:ascii="Times New Roman" w:eastAsia="Times New Roman" w:hAnsi="Times New Roman" w:cs="Times New Roman"/>
+                <w:sz w:val="24"/>
+                <w:szCs w:val="24"/>
+                <w:lang w:val="en-US" w:eastAsia="es-CO"/>
+              </w:rPr>
+            </w:pPr>
+          </w:p>
+        </w:tc>
+      </w:tr>
+    </w:tbl>
+    <w:p>
+      <w:pPr>
         <w:spacing w:after="240" w:line="480" w:lineRule="auto"/>
         <w:rPr>
           <w:rFonts w:ascii="Times New Roman" w:eastAsia="Times New Roman" w:hAnsi="Times New Roman" w:cs="Times New Roman"/>
@@ -6336,14 +6770,112 @@
           <w:lang w:val="en-US" w:eastAsia="es-CO"/>
         </w:rPr>
       </w:pPr>
-      <w:r>
-        <w:rPr>
-          <w:rFonts w:ascii="Times New Roman" w:eastAsia="Times New Roman" w:hAnsi="Times New Roman" w:cs="Times New Roman"/>
-          <w:sz w:val="24"/>
-          <w:szCs w:val="24"/>
-          <w:lang w:val="en-US" w:eastAsia="es-CO"/>
-        </w:rPr>
-        <w:lastRenderedPageBreak/>
+    </w:p>
+    <w:p>
+      <w:pPr>
+        <w:spacing w:after="240" w:line="480" w:lineRule="auto"/>
+        <w:rPr>
+          <w:rFonts w:ascii="Times New Roman" w:eastAsia="Times New Roman" w:hAnsi="Times New Roman" w:cs="Times New Roman"/>
+          <w:sz w:val="24"/>
+          <w:szCs w:val="24"/>
+          <w:lang w:val="en-US" w:eastAsia="es-CO"/>
+        </w:rPr>
+      </w:pPr>
+    </w:p>
+    <w:p>
+      <w:pPr>
+        <w:spacing w:after="240" w:line="480" w:lineRule="auto"/>
+        <w:rPr>
+          <w:rFonts w:ascii="Times New Roman" w:eastAsia="Times New Roman" w:hAnsi="Times New Roman" w:cs="Times New Roman"/>
+          <w:sz w:val="24"/>
+          <w:szCs w:val="24"/>
+          <w:lang w:val="en-US" w:eastAsia="es-CO"/>
+        </w:rPr>
+      </w:pPr>
+    </w:p>
+    <w:p>
+      <w:pPr>
+        <w:spacing w:after="240" w:line="480" w:lineRule="auto"/>
+        <w:rPr>
+          <w:rFonts w:ascii="Times New Roman" w:eastAsia="Times New Roman" w:hAnsi="Times New Roman" w:cs="Times New Roman"/>
+          <w:sz w:val="24"/>
+          <w:szCs w:val="24"/>
+          <w:lang w:val="en-US" w:eastAsia="es-CO"/>
+        </w:rPr>
+      </w:pPr>
+    </w:p>
+    <w:p>
+      <w:pPr>
+        <w:spacing w:after="240" w:line="480" w:lineRule="auto"/>
+        <w:rPr>
+          <w:rFonts w:ascii="Times New Roman" w:eastAsia="Times New Roman" w:hAnsi="Times New Roman" w:cs="Times New Roman"/>
+          <w:sz w:val="24"/>
+          <w:szCs w:val="24"/>
+          <w:lang w:val="en-US" w:eastAsia="es-CO"/>
+        </w:rPr>
+      </w:pPr>
+    </w:p>
+    <w:p>
+      <w:pPr>
+        <w:spacing w:after="240" w:line="480" w:lineRule="auto"/>
+        <w:rPr>
+          <w:rFonts w:ascii="Times New Roman" w:eastAsia="Times New Roman" w:hAnsi="Times New Roman" w:cs="Times New Roman"/>
+          <w:sz w:val="24"/>
+          <w:szCs w:val="24"/>
+          <w:lang w:val="en-US" w:eastAsia="es-CO"/>
+        </w:rPr>
+      </w:pPr>
+    </w:p>
+    <w:p>
+      <w:pPr>
+        <w:spacing w:after="240" w:line="480" w:lineRule="auto"/>
+        <w:rPr>
+          <w:rFonts w:ascii="Times New Roman" w:eastAsia="Times New Roman" w:hAnsi="Times New Roman" w:cs="Times New Roman"/>
+          <w:sz w:val="24"/>
+          <w:szCs w:val="24"/>
+          <w:lang w:val="en-US" w:eastAsia="es-CO"/>
+        </w:rPr>
+      </w:pPr>
+    </w:p>
+    <w:p>
+      <w:pPr>
+        <w:spacing w:after="240" w:line="480" w:lineRule="auto"/>
+        <w:rPr>
+          <w:rFonts w:ascii="Times New Roman" w:eastAsia="Times New Roman" w:hAnsi="Times New Roman" w:cs="Times New Roman"/>
+          <w:sz w:val="24"/>
+          <w:szCs w:val="24"/>
+          <w:lang w:val="en-US" w:eastAsia="es-CO"/>
+        </w:rPr>
+      </w:pPr>
+    </w:p>
+    <w:p>
+      <w:pPr>
+        <w:spacing w:after="240" w:line="480" w:lineRule="auto"/>
+        <w:rPr>
+          <w:rFonts w:ascii="Times New Roman" w:eastAsia="Times New Roman" w:hAnsi="Times New Roman" w:cs="Times New Roman"/>
+          <w:sz w:val="24"/>
+          <w:szCs w:val="24"/>
+          <w:lang w:val="en-US" w:eastAsia="es-CO"/>
+        </w:rPr>
+      </w:pPr>
+    </w:p>
+    <w:p>
+      <w:pPr>
+        <w:spacing w:after="240" w:line="480" w:lineRule="auto"/>
+        <w:rPr>
+          <w:rFonts w:ascii="Times New Roman" w:eastAsia="Times New Roman" w:hAnsi="Times New Roman" w:cs="Times New Roman"/>
+          <w:sz w:val="24"/>
+          <w:szCs w:val="24"/>
+          <w:lang w:val="en-US" w:eastAsia="es-CO"/>
+        </w:rPr>
+      </w:pPr>
+      <w:r>
+        <w:rPr>
+          <w:rFonts w:ascii="Times New Roman" w:eastAsia="Times New Roman" w:hAnsi="Times New Roman" w:cs="Times New Roman"/>
+          <w:sz w:val="24"/>
+          <w:szCs w:val="24"/>
+          <w:lang w:val="en-US" w:eastAsia="es-CO"/>
+        </w:rPr>
         <w:t>Class diagram:</w:t>
       </w:r>
     </w:p>
@@ -6365,6 +6897,7 @@
           <w:bdr w:val="none" w:sz="0" w:space="0" w:color="auto" w:frame="1"/>
           <w:lang w:eastAsia="es-CO"/>
         </w:rPr>
+        <w:lastRenderedPageBreak/>
         <w:drawing>
           <wp:inline distT="0" distB="0" distL="0" distR="0" wp14:anchorId="4093D195" wp14:editId="6ACB941E">
             <wp:extent cx="5612130" cy="5096510"/>
@@ -6480,7 +7013,6 @@
           <w:lang w:eastAsia="es-CO"/>
         </w:rPr>
       </w:pPr>
-      <w:proofErr w:type="spellStart"/>
       <w:r>
         <w:rPr>
           <w:rFonts w:ascii="Times New Roman" w:eastAsia="Times New Roman" w:hAnsi="Times New Roman" w:cs="Times New Roman"/>
@@ -6488,38 +7020,7 @@
           <w:szCs w:val="24"/>
           <w:lang w:eastAsia="es-CO"/>
         </w:rPr>
-        <w:lastRenderedPageBreak/>
-        <w:t>Object</w:t>
-      </w:r>
-      <w:proofErr w:type="spellEnd"/>
-      <w:r>
-        <w:rPr>
-          <w:rFonts w:ascii="Times New Roman" w:eastAsia="Times New Roman" w:hAnsi="Times New Roman" w:cs="Times New Roman"/>
-          <w:sz w:val="24"/>
-          <w:szCs w:val="24"/>
-          <w:lang w:eastAsia="es-CO"/>
-        </w:rPr>
-        <w:t xml:space="preserve"> </w:t>
-      </w:r>
-      <w:proofErr w:type="spellStart"/>
-      <w:r>
-        <w:rPr>
-          <w:rFonts w:ascii="Times New Roman" w:eastAsia="Times New Roman" w:hAnsi="Times New Roman" w:cs="Times New Roman"/>
-          <w:sz w:val="24"/>
-          <w:szCs w:val="24"/>
-          <w:lang w:eastAsia="es-CO"/>
-        </w:rPr>
-        <w:t>Diagram</w:t>
-      </w:r>
-      <w:proofErr w:type="spellEnd"/>
-      <w:r>
-        <w:rPr>
-          <w:rFonts w:ascii="Times New Roman" w:eastAsia="Times New Roman" w:hAnsi="Times New Roman" w:cs="Times New Roman"/>
-          <w:sz w:val="24"/>
-          <w:szCs w:val="24"/>
-          <w:lang w:eastAsia="es-CO"/>
-        </w:rPr>
-        <w:t>:</w:t>
+        <w:t>Object Diagram:</w:t>
       </w:r>
     </w:p>
     <w:p>
@@ -6541,6 +7042,7 @@
           <w:bdr w:val="none" w:sz="0" w:space="0" w:color="auto" w:frame="1"/>
           <w:lang w:eastAsia="es-CO"/>
         </w:rPr>
+        <w:lastRenderedPageBreak/>
         <w:drawing>
           <wp:inline distT="0" distB="0" distL="0" distR="0" wp14:anchorId="01DC1E1E" wp14:editId="26C898AC">
             <wp:extent cx="5612130" cy="2989580"/>
@@ -6635,14 +7137,12 @@
             <w:pStyle w:val="Ttulo1"/>
             <w:spacing w:line="480" w:lineRule="auto"/>
           </w:pPr>
-          <w:proofErr w:type="spellStart"/>
           <w:r>
             <w:rPr>
               <w:lang w:val="es-ES"/>
             </w:rPr>
             <w:t>Bibliography</w:t>
           </w:r>
-          <w:proofErr w:type="spellEnd"/>
         </w:p>
         <w:sdt>
           <w:sdtPr>

</xml_diff>